<commit_message>
project edit - direction
</commit_message>
<xml_diff>
--- a/프로젝트 보고서.docx
+++ b/프로젝트 보고서.docx
@@ -20,9 +20,8 @@
           <w:bCs/>
           <w:sz w:val="32"/>
           <w:szCs w:val="32"/>
-          <w:lang w:val="en-US"/>
-        </w:rPr>
-        <w:t xml:space="preserve">데이터 분석 </w:t>
+        </w:rPr>
+        <w:t>수도권</w:t>
       </w:r>
       <w:r>
         <w:rPr>
@@ -32,17 +31,18 @@
           <w:sz w:val="32"/>
           <w:szCs w:val="32"/>
         </w:rPr>
-        <w:t>프로젝트</w:t>
-      </w:r>
-      <w:r>
-        <w:rPr>
-          <w:rFonts w:ascii="Malgun Gothic" w:eastAsia="Malgun Gothic" w:hAnsi="Malgun Gothic"/>
+        <w:t xml:space="preserve"> </w:t>
+      </w:r>
+      <w:r>
+        <w:rPr>
+          <w:rFonts w:ascii="Malgun Gothic" w:eastAsia="Malgun Gothic" w:hAnsi="Malgun Gothic" w:hint="eastAsia"/>
           <w:b/>
           <w:bCs/>
           <w:sz w:val="32"/>
           <w:szCs w:val="32"/>
-        </w:rPr>
-        <w:br/>
+          <w:lang w:val="en-US"/>
+        </w:rPr>
+        <w:t>대중교통</w:t>
       </w:r>
       <w:r>
         <w:rPr>
@@ -52,7 +52,7 @@
           <w:sz w:val="32"/>
           <w:szCs w:val="32"/>
         </w:rPr>
-        <w:t>수도권</w:t>
+        <w:t xml:space="preserve"> </w:t>
       </w:r>
       <w:r>
         <w:rPr>
@@ -62,7 +62,7 @@
           <w:sz w:val="32"/>
           <w:szCs w:val="32"/>
         </w:rPr>
-        <w:t xml:space="preserve"> </w:t>
+        <w:t>혼잡</w:t>
       </w:r>
       <w:r>
         <w:rPr>
@@ -71,9 +71,8 @@
           <w:bCs/>
           <w:sz w:val="32"/>
           <w:szCs w:val="32"/>
-          <w:lang w:val="en-US"/>
-        </w:rPr>
-        <w:t>대중교통</w:t>
+        </w:rPr>
+        <w:t>으로 인한 이용 불편함</w:t>
       </w:r>
       <w:r>
         <w:rPr>
@@ -83,36 +82,6 @@
           <w:sz w:val="32"/>
           <w:szCs w:val="32"/>
         </w:rPr>
-        <w:t xml:space="preserve"> </w:t>
-      </w:r>
-      <w:r>
-        <w:rPr>
-          <w:rFonts w:ascii="Malgun Gothic" w:eastAsia="Malgun Gothic" w:hAnsi="Malgun Gothic" w:hint="eastAsia"/>
-          <w:b/>
-          <w:bCs/>
-          <w:sz w:val="32"/>
-          <w:szCs w:val="32"/>
-        </w:rPr>
-        <w:t>혼잡</w:t>
-      </w:r>
-      <w:r>
-        <w:rPr>
-          <w:rFonts w:ascii="Malgun Gothic" w:eastAsia="Malgun Gothic" w:hAnsi="Malgun Gothic" w:hint="eastAsia"/>
-          <w:b/>
-          <w:bCs/>
-          <w:sz w:val="32"/>
-          <w:szCs w:val="32"/>
-        </w:rPr>
-        <w:t>으로 인한 이용 불편함</w:t>
-      </w:r>
-      <w:r>
-        <w:rPr>
-          <w:rFonts w:ascii="Malgun Gothic" w:eastAsia="Malgun Gothic" w:hAnsi="Malgun Gothic" w:hint="eastAsia"/>
-          <w:b/>
-          <w:bCs/>
-          <w:sz w:val="32"/>
-          <w:szCs w:val="32"/>
-        </w:rPr>
         <w:t xml:space="preserve"> 해소</w:t>
       </w:r>
     </w:p>
@@ -302,20 +271,6 @@
         </w:rPr>
         <w:t xml:space="preserve">   </w:t>
       </w:r>
-      <w:r>
-        <w:rPr>
-          <w:rFonts w:ascii="Malgun Gothic" w:eastAsia="Malgun Gothic" w:hAnsi="Malgun Gothic"/>
-          <w:lang w:val="en-US"/>
-        </w:rPr>
-        <w:t xml:space="preserve">3. </w:t>
-      </w:r>
-      <w:r>
-        <w:rPr>
-          <w:rFonts w:ascii="Malgun Gothic" w:eastAsia="Malgun Gothic" w:hAnsi="Malgun Gothic"/>
-          <w:lang w:val="en-US"/>
-        </w:rPr>
-        <w:t>Data Collection</w:t>
-      </w:r>
     </w:p>
     <w:p>
       <w:pPr>
@@ -330,35 +285,49 @@
           <w:rFonts w:ascii="Malgun Gothic" w:eastAsia="Malgun Gothic" w:hAnsi="Malgun Gothic"/>
           <w:lang w:val="en-US"/>
         </w:rPr>
-        <w:t xml:space="preserve">4. </w:t>
-      </w:r>
-      <w:r>
-        <w:rPr>
-          <w:rFonts w:ascii="Malgun Gothic" w:eastAsia="Malgun Gothic" w:hAnsi="Malgun Gothic"/>
-          <w:lang w:val="en-US"/>
-        </w:rPr>
-        <w:t xml:space="preserve">Data </w:t>
-      </w:r>
-      <w:r>
-        <w:rPr>
-          <w:rFonts w:ascii="Malgun Gothic" w:eastAsia="Malgun Gothic" w:hAnsi="Malgun Gothic"/>
-          <w:lang w:val="en-US"/>
-        </w:rPr>
-        <w:t>Preprocess</w:t>
-      </w:r>
-      <w:r>
-        <w:rPr>
-          <w:rFonts w:ascii="Malgun Gothic" w:eastAsia="Malgun Gothic" w:hAnsi="Malgun Gothic"/>
-          <w:lang w:val="en-US"/>
-        </w:rPr>
-        <w:t xml:space="preserve">   5. Data </w:t>
-      </w:r>
-      <w:r>
-        <w:rPr>
-          <w:rFonts w:ascii="Malgun Gothic" w:eastAsia="Malgun Gothic" w:hAnsi="Malgun Gothic"/>
-          <w:lang w:val="en-US"/>
-        </w:rPr>
-        <w:t>Storage</w:t>
+        <w:t>3</w:t>
+      </w:r>
+      <w:r>
+        <w:rPr>
+          <w:rFonts w:ascii="Malgun Gothic" w:eastAsia="Malgun Gothic" w:hAnsi="Malgun Gothic"/>
+          <w:lang w:val="en-US"/>
+        </w:rPr>
+        <w:t xml:space="preserve">. </w:t>
+      </w:r>
+      <w:r>
+        <w:rPr>
+          <w:rFonts w:ascii="Malgun Gothic" w:eastAsia="Malgun Gothic" w:hAnsi="Malgun Gothic"/>
+          <w:lang w:val="en-US"/>
+        </w:rPr>
+        <w:t>Structure</w:t>
+      </w:r>
+      <w:r>
+        <w:rPr>
+          <w:rFonts w:ascii="Malgun Gothic" w:eastAsia="Malgun Gothic" w:hAnsi="Malgun Gothic"/>
+          <w:lang w:val="en-US"/>
+        </w:rPr>
+        <w:t xml:space="preserve">  </w:t>
+      </w:r>
+      <w:r>
+        <w:rPr>
+          <w:rFonts w:ascii="Malgun Gothic" w:eastAsia="Malgun Gothic" w:hAnsi="Malgun Gothic"/>
+          <w:lang w:val="en-US"/>
+        </w:rPr>
+        <w:t xml:space="preserve"> 4</w:t>
+      </w:r>
+      <w:r>
+        <w:rPr>
+          <w:rFonts w:ascii="Malgun Gothic" w:eastAsia="Malgun Gothic" w:hAnsi="Malgun Gothic"/>
+          <w:lang w:val="en-US"/>
+        </w:rPr>
+        <w:t xml:space="preserve">. </w:t>
+      </w:r>
+      <w:r>
+        <w:rPr>
+          <w:rFonts w:ascii="Malgun Gothic" w:eastAsia="Malgun Gothic" w:hAnsi="Malgun Gothic"/>
+          <w:lang w:val="en-US"/>
+        </w:rPr>
+        <w:t>Detail</w:t>
       </w:r>
       <w:r>
         <w:rPr>
@@ -372,7 +341,14 @@
           <w:rFonts w:ascii="Malgun Gothic" w:eastAsia="Malgun Gothic" w:hAnsi="Malgun Gothic"/>
           <w:lang w:val="en-US"/>
         </w:rPr>
-        <w:t>6.</w:t>
+        <w:t>5</w:t>
+      </w:r>
+      <w:r>
+        <w:rPr>
+          <w:rFonts w:ascii="Malgun Gothic" w:eastAsia="Malgun Gothic" w:hAnsi="Malgun Gothic"/>
+          <w:lang w:val="en-US"/>
+        </w:rPr>
+        <w:t>.</w:t>
       </w:r>
       <w:r>
         <w:rPr>
@@ -386,14 +362,7 @@
           <w:rFonts w:ascii="Malgun Gothic" w:eastAsia="Malgun Gothic" w:hAnsi="Malgun Gothic"/>
           <w:lang w:val="en-US"/>
         </w:rPr>
-        <w:t xml:space="preserve">Data </w:t>
-      </w:r>
-      <w:r>
-        <w:rPr>
-          <w:rFonts w:ascii="Malgun Gothic" w:eastAsia="Malgun Gothic" w:hAnsi="Malgun Gothic"/>
-          <w:lang w:val="en-US"/>
-        </w:rPr>
-        <w:t>Analysis</w:t>
+        <w:t>Open</w:t>
       </w:r>
     </w:p>
     <w:p>
@@ -522,6 +491,16 @@
       <w:pPr>
         <w:rPr>
           <w:rFonts w:ascii="Malgun Gothic" w:eastAsia="Malgun Gothic" w:hAnsi="Malgun Gothic"/>
+          <w:b/>
+          <w:bCs/>
+          <w:lang w:val="en-US"/>
+        </w:rPr>
+      </w:pPr>
+    </w:p>
+    <w:p>
+      <w:pPr>
+        <w:rPr>
+          <w:rFonts w:ascii="Malgun Gothic" w:eastAsia="Malgun Gothic" w:hAnsi="Malgun Gothic"/>
           <w:lang w:val="en-US"/>
         </w:rPr>
       </w:pPr>
@@ -786,6 +765,89 @@
           <w:bCs/>
         </w:rPr>
         <w:lastRenderedPageBreak/>
+        <w:t>1. Research</w:t>
+      </w:r>
+    </w:p>
+    <w:p>
+      <w:pPr>
+        <w:ind w:left="720" w:hanging="720"/>
+        <w:rPr>
+          <w:rFonts w:ascii="Malgun Gothic" w:eastAsia="Malgun Gothic" w:hAnsi="Malgun Gothic"/>
+          <w:b/>
+          <w:bCs/>
+          <w:lang w:val="en-US"/>
+        </w:rPr>
+      </w:pPr>
+      <w:r>
+        <w:rPr>
+          <w:rFonts w:ascii="Malgun Gothic" w:eastAsia="Malgun Gothic" w:hAnsi="Malgun Gothic" w:hint="eastAsia"/>
+          <w:b/>
+          <w:bCs/>
+          <w:lang w:val="en-US"/>
+        </w:rPr>
+        <w:t>-</w:t>
+      </w:r>
+      <w:r>
+        <w:rPr>
+          <w:rFonts w:ascii="Malgun Gothic" w:eastAsia="Malgun Gothic" w:hAnsi="Malgun Gothic" w:hint="eastAsia"/>
+          <w:b/>
+          <w:bCs/>
+          <w:lang w:val="en-US"/>
+        </w:rPr>
+        <w:t xml:space="preserve"> </w:t>
+      </w:r>
+      <w:r>
+        <w:rPr>
+          <w:rFonts w:ascii="Malgun Gothic" w:eastAsia="Malgun Gothic" w:hAnsi="Malgun Gothic" w:hint="eastAsia"/>
+          <w:b/>
+          <w:bCs/>
+          <w:lang w:val="en-US"/>
+        </w:rPr>
+        <w:t>수도권</w:t>
+      </w:r>
+      <w:r>
+        <w:rPr>
+          <w:rFonts w:ascii="Malgun Gothic" w:eastAsia="Malgun Gothic" w:hAnsi="Malgun Gothic" w:hint="eastAsia"/>
+          <w:b/>
+          <w:bCs/>
+          <w:lang w:val="en-US"/>
+        </w:rPr>
+        <w:t xml:space="preserve">의 </w:t>
+      </w:r>
+      <w:r>
+        <w:rPr>
+          <w:rFonts w:ascii="Malgun Gothic" w:eastAsia="Malgun Gothic" w:hAnsi="Malgun Gothic" w:hint="eastAsia"/>
+          <w:b/>
+          <w:bCs/>
+          <w:lang w:val="en-US"/>
+        </w:rPr>
+        <w:t>일자리</w:t>
+      </w:r>
+      <w:r>
+        <w:rPr>
+          <w:rFonts w:ascii="Malgun Gothic" w:eastAsia="Malgun Gothic" w:hAnsi="Malgun Gothic" w:hint="eastAsia"/>
+          <w:b/>
+          <w:bCs/>
+          <w:lang w:val="en-US"/>
+        </w:rPr>
+        <w:t xml:space="preserve"> 분산</w:t>
+      </w:r>
+    </w:p>
+    <w:p>
+      <w:pPr>
+        <w:ind w:left="720" w:hanging="720"/>
+        <w:rPr>
+          <w:rFonts w:ascii="Malgun Gothic" w:eastAsia="Malgun Gothic" w:hAnsi="Malgun Gothic"/>
+          <w:lang w:val="en-US"/>
+        </w:rPr>
+      </w:pPr>
+      <w:r>
+        <w:rPr>
+          <w:rFonts w:ascii="Malgun Gothic" w:eastAsia="Malgun Gothic" w:hAnsi="Malgun Gothic" w:hint="eastAsia"/>
+          <w:b/>
+          <w:bCs/>
+          <w:lang w:val="en-US"/>
+        </w:rPr>
         <w:t xml:space="preserve">1. </w:t>
       </w:r>
       <w:r>
@@ -793,43 +855,77 @@
           <w:rFonts w:ascii="Malgun Gothic" w:eastAsia="Malgun Gothic" w:hAnsi="Malgun Gothic"/>
           <w:b/>
           <w:bCs/>
-        </w:rPr>
-        <w:t>Research</w:t>
-      </w:r>
-    </w:p>
-    <w:p>
-      <w:pPr>
-        <w:rPr>
-          <w:rFonts w:ascii="Malgun Gothic" w:eastAsia="Malgun Gothic" w:hAnsi="Malgun Gothic"/>
-          <w:b/>
-          <w:bCs/>
-        </w:rPr>
-      </w:pPr>
-    </w:p>
-    <w:p>
-      <w:pPr>
-        <w:ind w:left="720" w:hanging="720"/>
-        <w:rPr>
-          <w:rFonts w:ascii="Malgun Gothic" w:eastAsia="Malgun Gothic" w:hAnsi="Malgun Gothic"/>
-          <w:b/>
-          <w:bCs/>
-          <w:lang w:val="en-US"/>
-        </w:rPr>
-      </w:pPr>
-      <w:r>
-        <w:rPr>
-          <w:rFonts w:ascii="Malgun Gothic" w:eastAsia="Malgun Gothic" w:hAnsi="Malgun Gothic" w:hint="eastAsia"/>
-          <w:b/>
-          <w:bCs/>
-          <w:lang w:val="en-US"/>
-        </w:rPr>
-        <w:t>-</w:t>
-      </w:r>
-      <w:r>
-        <w:rPr>
-          <w:rFonts w:ascii="Malgun Gothic" w:eastAsia="Malgun Gothic" w:hAnsi="Malgun Gothic" w:hint="eastAsia"/>
-          <w:b/>
-          <w:bCs/>
+          <w:lang w:val="en-US"/>
+        </w:rPr>
+        <w:t>Why</w:t>
+      </w:r>
+    </w:p>
+    <w:p>
+      <w:pPr>
+        <w:rPr>
+          <w:rFonts w:ascii="Malgun Gothic" w:eastAsia="Malgun Gothic" w:hAnsi="Malgun Gothic"/>
+          <w:lang w:val="en-US"/>
+        </w:rPr>
+      </w:pPr>
+      <w:r>
+        <w:rPr>
+          <w:rFonts w:ascii="Malgun Gothic" w:eastAsia="Malgun Gothic" w:hAnsi="Malgun Gothic" w:hint="eastAsia"/>
+          <w:lang w:val="en-US"/>
+        </w:rPr>
+        <w:t>수도권</w:t>
+      </w:r>
+      <w:r>
+        <w:rPr>
+          <w:rFonts w:ascii="Malgun Gothic" w:eastAsia="Malgun Gothic" w:hAnsi="Malgun Gothic" w:hint="eastAsia"/>
+          <w:lang w:val="en-US"/>
+        </w:rPr>
+        <w:t xml:space="preserve"> 대중교통 </w:t>
+      </w:r>
+      <w:r>
+        <w:rPr>
+          <w:rFonts w:ascii="Malgun Gothic" w:eastAsia="Malgun Gothic" w:hAnsi="Malgun Gothic" w:hint="eastAsia"/>
+          <w:lang w:val="en-US"/>
+        </w:rPr>
+        <w:t xml:space="preserve">높은 </w:t>
+      </w:r>
+      <w:r>
+        <w:rPr>
+          <w:rFonts w:ascii="Malgun Gothic" w:eastAsia="Malgun Gothic" w:hAnsi="Malgun Gothic" w:hint="eastAsia"/>
+          <w:lang w:val="en-US"/>
+        </w:rPr>
+        <w:t>혼잡도</w:t>
+      </w:r>
+      <w:r>
+        <w:rPr>
+          <w:rFonts w:ascii="Malgun Gothic" w:eastAsia="Malgun Gothic" w:hAnsi="Malgun Gothic" w:hint="eastAsia"/>
+          <w:lang w:val="en-US"/>
+        </w:rPr>
+        <w:t>*</w:t>
+      </w:r>
+      <w:r>
+        <w:rPr>
+          <w:rFonts w:ascii="Malgun Gothic" w:eastAsia="Malgun Gothic" w:hAnsi="Malgun Gothic" w:hint="eastAsia"/>
+          <w:lang w:val="en-US"/>
+        </w:rPr>
+        <w:t xml:space="preserve">의 주 요인이 </w:t>
+      </w:r>
+      <w:r>
+        <w:rPr>
+          <w:rFonts w:ascii="Malgun Gothic" w:eastAsia="Malgun Gothic" w:hAnsi="Malgun Gothic" w:hint="eastAsia"/>
+          <w:lang w:val="en-US"/>
+        </w:rPr>
+        <w:t>수도권</w:t>
+      </w:r>
+      <w:r>
+        <w:rPr>
+          <w:rFonts w:ascii="Malgun Gothic" w:eastAsia="Malgun Gothic" w:hAnsi="Malgun Gothic" w:hint="eastAsia"/>
+          <w:lang w:val="en-US"/>
+        </w:rPr>
+        <w:t>에</w:t>
+      </w:r>
+      <w:r>
+        <w:rPr>
+          <w:rFonts w:ascii="Malgun Gothic" w:eastAsia="Malgun Gothic" w:hAnsi="Malgun Gothic" w:hint="eastAsia"/>
           <w:lang w:val="en-US"/>
         </w:rPr>
         <w:t xml:space="preserve"> </w:t>
@@ -837,8 +933,77 @@
       <w:r>
         <w:rPr>
           <w:rFonts w:ascii="Malgun Gothic" w:eastAsia="Malgun Gothic" w:hAnsi="Malgun Gothic" w:hint="eastAsia"/>
-          <w:b/>
-          <w:bCs/>
+          <w:lang w:val="en-US"/>
+        </w:rPr>
+        <w:t>업무 지구</w:t>
+      </w:r>
+      <w:r>
+        <w:rPr>
+          <w:rFonts w:ascii="Malgun Gothic" w:eastAsia="Malgun Gothic" w:hAnsi="Malgun Gothic" w:hint="eastAsia"/>
+          <w:lang w:val="en-US"/>
+        </w:rPr>
+        <w:t>가 과다하게</w:t>
+      </w:r>
+      <w:r>
+        <w:rPr>
+          <w:rFonts w:ascii="Malgun Gothic" w:eastAsia="Malgun Gothic" w:hAnsi="Malgun Gothic" w:hint="eastAsia"/>
+          <w:lang w:val="en-US"/>
+        </w:rPr>
+        <w:t xml:space="preserve"> 존재하</w:t>
+      </w:r>
+      <w:r>
+        <w:rPr>
+          <w:rFonts w:ascii="Malgun Gothic" w:eastAsia="Malgun Gothic" w:hAnsi="Malgun Gothic" w:hint="eastAsia"/>
+          <w:lang w:val="en-US"/>
+        </w:rPr>
+        <w:t>는 것</w:t>
+      </w:r>
+      <w:r>
+        <w:rPr>
+          <w:rFonts w:ascii="Malgun Gothic" w:eastAsia="Malgun Gothic" w:hAnsi="Malgun Gothic" w:hint="eastAsia"/>
+          <w:lang w:val="en-US"/>
+        </w:rPr>
+        <w:t>으로 판단</w:t>
+      </w:r>
+      <w:r>
+        <w:rPr>
+          <w:rFonts w:ascii="Malgun Gothic" w:eastAsia="Malgun Gothic" w:hAnsi="Malgun Gothic" w:hint="eastAsia"/>
+          <w:lang w:val="en-US"/>
+        </w:rPr>
+        <w:t>되므</w:t>
+      </w:r>
+      <w:r>
+        <w:rPr>
+          <w:rFonts w:ascii="Malgun Gothic" w:eastAsia="Malgun Gothic" w:hAnsi="Malgun Gothic" w:hint="eastAsia"/>
+          <w:lang w:val="en-US"/>
+        </w:rPr>
+        <w:t>로, 혼잡도를 줄이는데 일자리 분산이 효과적인 방안이 될 것으로 기대한다.</w:t>
+      </w:r>
+      <w:r>
+        <w:rPr>
+          <w:rFonts w:ascii="Malgun Gothic" w:eastAsia="Malgun Gothic" w:hAnsi="Malgun Gothic" w:hint="eastAsia"/>
+          <w:lang w:val="en-US"/>
+        </w:rPr>
+        <w:t xml:space="preserve"> </w:t>
+      </w:r>
+    </w:p>
+    <w:p>
+      <w:pPr>
+        <w:rPr>
+          <w:rFonts w:ascii="Malgun Gothic" w:eastAsia="Malgun Gothic" w:hAnsi="Malgun Gothic"/>
+          <w:lang w:val="en-US"/>
+        </w:rPr>
+      </w:pPr>
+      <w:r>
+        <w:rPr>
+          <w:rFonts w:ascii="Malgun Gothic" w:eastAsia="Malgun Gothic" w:hAnsi="Malgun Gothic" w:hint="eastAsia"/>
+          <w:lang w:val="en-US"/>
+        </w:rPr>
+        <w:t xml:space="preserve">* </w:t>
+      </w:r>
+      <w:r>
+        <w:rPr>
+          <w:rFonts w:ascii="Malgun Gothic" w:eastAsia="Malgun Gothic" w:hAnsi="Malgun Gothic" w:hint="eastAsia"/>
           <w:lang w:val="en-US"/>
         </w:rPr>
         <w:t>수도권</w:t>
@@ -846,65 +1011,553 @@
       <w:r>
         <w:rPr>
           <w:rFonts w:ascii="Malgun Gothic" w:eastAsia="Malgun Gothic" w:hAnsi="Malgun Gothic" w:hint="eastAsia"/>
-          <w:b/>
-          <w:bCs/>
-          <w:lang w:val="en-US"/>
-        </w:rPr>
-        <w:t xml:space="preserve">의 </w:t>
-      </w:r>
-      <w:r>
-        <w:rPr>
-          <w:rFonts w:ascii="Malgun Gothic" w:eastAsia="Malgun Gothic" w:hAnsi="Malgun Gothic" w:hint="eastAsia"/>
-          <w:b/>
-          <w:bCs/>
-          <w:lang w:val="en-US"/>
-        </w:rPr>
-        <w:t>일자리</w:t>
-      </w:r>
-      <w:r>
-        <w:rPr>
-          <w:rFonts w:ascii="Malgun Gothic" w:eastAsia="Malgun Gothic" w:hAnsi="Malgun Gothic" w:hint="eastAsia"/>
-          <w:b/>
-          <w:bCs/>
-          <w:lang w:val="en-US"/>
-        </w:rPr>
-        <w:t xml:space="preserve"> 분산</w:t>
-      </w:r>
-    </w:p>
-    <w:p>
-      <w:pPr>
-        <w:ind w:left="720" w:hanging="720"/>
-        <w:rPr>
-          <w:rFonts w:ascii="Malgun Gothic" w:eastAsia="Malgun Gothic" w:hAnsi="Malgun Gothic"/>
-          <w:lang w:val="en-US"/>
-        </w:rPr>
-      </w:pPr>
-      <w:r>
-        <w:rPr>
-          <w:rFonts w:ascii="Malgun Gothic" w:eastAsia="Malgun Gothic" w:hAnsi="Malgun Gothic" w:hint="eastAsia"/>
-          <w:b/>
-          <w:bCs/>
-          <w:lang w:val="en-US"/>
-        </w:rPr>
-        <w:t xml:space="preserve">1. </w:t>
-      </w:r>
-      <w:r>
-        <w:rPr>
-          <w:rFonts w:ascii="Malgun Gothic" w:eastAsia="Malgun Gothic" w:hAnsi="Malgun Gothic"/>
-          <w:b/>
-          <w:bCs/>
-          <w:lang w:val="en-US"/>
-        </w:rPr>
-        <w:t>Why</w:t>
-      </w:r>
-    </w:p>
-    <w:p>
-      <w:pPr>
-        <w:rPr>
-          <w:rFonts w:ascii="Malgun Gothic" w:eastAsia="Malgun Gothic" w:hAnsi="Malgun Gothic"/>
-          <w:lang w:val="en-US"/>
-        </w:rPr>
-      </w:pPr>
+          <w:lang w:val="en-US"/>
+        </w:rPr>
+        <w:t xml:space="preserve"> 대중교통 혼잡도 </w:t>
+      </w:r>
+      <w:r>
+        <w:rPr>
+          <w:rFonts w:ascii="Malgun Gothic" w:eastAsia="Malgun Gothic" w:hAnsi="Malgun Gothic" w:hint="eastAsia"/>
+          <w:lang w:val="en-US"/>
+        </w:rPr>
+        <w:t>조사:</w:t>
+      </w:r>
+      <w:r>
+        <w:rPr>
+          <w:rFonts w:ascii="Malgun Gothic" w:eastAsia="Malgun Gothic" w:hAnsi="Malgun Gothic" w:hint="eastAsia"/>
+          <w:lang w:val="en-US"/>
+        </w:rPr>
+        <w:t xml:space="preserve"> </w:t>
+      </w:r>
+      <w:r>
+        <w:rPr>
+          <w:rFonts w:ascii="Malgun Gothic" w:eastAsia="Malgun Gothic" w:hAnsi="Malgun Gothic" w:hint="eastAsia"/>
+          <w:lang w:val="en-US"/>
+        </w:rPr>
+        <w:t xml:space="preserve">과거 </w:t>
+      </w:r>
+      <w:r>
+        <w:rPr>
+          <w:rFonts w:ascii="Malgun Gothic" w:eastAsia="Malgun Gothic" w:hAnsi="Malgun Gothic" w:hint="eastAsia"/>
+          <w:lang w:val="en-US"/>
+        </w:rPr>
+        <w:t xml:space="preserve">배차 간격을 </w:t>
+      </w:r>
+      <w:r>
+        <w:rPr>
+          <w:rFonts w:ascii="Malgun Gothic" w:eastAsia="Malgun Gothic" w:hAnsi="Malgun Gothic" w:hint="eastAsia"/>
+          <w:lang w:val="en-US"/>
+        </w:rPr>
+        <w:t>줄이거나</w:t>
+      </w:r>
+      <w:r>
+        <w:rPr>
+          <w:rFonts w:ascii="Malgun Gothic" w:eastAsia="Malgun Gothic" w:hAnsi="Malgun Gothic" w:hint="eastAsia"/>
+          <w:lang w:val="en-US"/>
+        </w:rPr>
+        <w:t xml:space="preserve"> </w:t>
+      </w:r>
+      <w:r>
+        <w:rPr>
+          <w:rFonts w:ascii="Malgun Gothic" w:eastAsia="Malgun Gothic" w:hAnsi="Malgun Gothic" w:hint="eastAsia"/>
+          <w:lang w:val="en-US"/>
+        </w:rPr>
+        <w:t xml:space="preserve">의자를 없애는 것과 같이 </w:t>
+      </w:r>
+      <w:r>
+        <w:rPr>
+          <w:rFonts w:ascii="Malgun Gothic" w:eastAsia="Malgun Gothic" w:hAnsi="Malgun Gothic" w:hint="eastAsia"/>
+          <w:lang w:val="en-US"/>
+        </w:rPr>
+        <w:t>혼잡도를 줄이려는 노력</w:t>
+      </w:r>
+      <w:r>
+        <w:rPr>
+          <w:rFonts w:ascii="Malgun Gothic" w:eastAsia="Malgun Gothic" w:hAnsi="Malgun Gothic" w:hint="eastAsia"/>
+          <w:lang w:val="en-US"/>
+        </w:rPr>
+        <w:t>에도 불구하고</w:t>
+      </w:r>
+      <w:r>
+        <w:rPr>
+          <w:rFonts w:ascii="Malgun Gothic" w:eastAsia="Malgun Gothic" w:hAnsi="Malgun Gothic" w:hint="eastAsia"/>
+          <w:lang w:val="en-US"/>
+        </w:rPr>
+        <w:t xml:space="preserve">, </w:t>
+      </w:r>
+      <w:r>
+        <w:rPr>
+          <w:rFonts w:ascii="Malgun Gothic" w:eastAsia="Malgun Gothic" w:hAnsi="Malgun Gothic" w:hint="eastAsia"/>
+          <w:lang w:val="en-US"/>
+        </w:rPr>
+        <w:t>최근(2025, 4분기)</w:t>
+      </w:r>
+      <w:r>
+        <w:rPr>
+          <w:rFonts w:ascii="Malgun Gothic" w:eastAsia="Malgun Gothic" w:hAnsi="Malgun Gothic" w:hint="eastAsia"/>
+          <w:lang w:val="en-US"/>
+        </w:rPr>
+        <w:t xml:space="preserve"> 조사에서</w:t>
+      </w:r>
+      <w:r>
+        <w:rPr>
+          <w:rFonts w:ascii="Malgun Gothic" w:eastAsia="Malgun Gothic" w:hAnsi="Malgun Gothic" w:hint="eastAsia"/>
+          <w:lang w:val="en-US"/>
+        </w:rPr>
+        <w:t>1~8호선의 역 중 혼잡도 120%</w:t>
+      </w:r>
+      <w:r>
+        <w:rPr>
+          <w:rFonts w:ascii="Malgun Gothic" w:eastAsia="Malgun Gothic" w:hAnsi="Malgun Gothic" w:hint="eastAsia"/>
+          <w:lang w:val="en-US"/>
+        </w:rPr>
+        <w:t xml:space="preserve"> 이상</w:t>
+      </w:r>
+      <w:r>
+        <w:rPr>
+          <w:rFonts w:ascii="Malgun Gothic" w:eastAsia="Malgun Gothic" w:hAnsi="Malgun Gothic" w:hint="eastAsia"/>
+          <w:lang w:val="en-US"/>
+        </w:rPr>
+        <w:t>인</w:t>
+      </w:r>
+      <w:r>
+        <w:rPr>
+          <w:rFonts w:ascii="Malgun Gothic" w:eastAsia="Malgun Gothic" w:hAnsi="Malgun Gothic" w:hint="eastAsia"/>
+          <w:lang w:val="en-US"/>
+        </w:rPr>
+        <w:t xml:space="preserve"> 약</w:t>
+      </w:r>
+      <w:r>
+        <w:rPr>
+          <w:rFonts w:ascii="Malgun Gothic" w:eastAsia="Malgun Gothic" w:hAnsi="Malgun Gothic" w:hint="eastAsia"/>
+          <w:lang w:val="en-US"/>
+        </w:rPr>
+        <w:t xml:space="preserve"> 40곳</w:t>
+      </w:r>
+      <w:r>
+        <w:rPr>
+          <w:rFonts w:ascii="Malgun Gothic" w:eastAsia="Malgun Gothic" w:hAnsi="Malgun Gothic" w:hint="eastAsia"/>
+          <w:lang w:val="en-US"/>
+        </w:rPr>
+        <w:t>을 고려하여</w:t>
+      </w:r>
+      <w:r>
+        <w:rPr>
+          <w:rFonts w:ascii="Malgun Gothic" w:eastAsia="Malgun Gothic" w:hAnsi="Malgun Gothic" w:hint="eastAsia"/>
+          <w:lang w:val="en-US"/>
+        </w:rPr>
+        <w:t xml:space="preserve"> 혼잡도 문제가 해결되지 않았음을 확인하였다.</w:t>
+      </w:r>
+      <w:r>
+        <w:rPr>
+          <w:rFonts w:ascii="Malgun Gothic" w:eastAsia="Malgun Gothic" w:hAnsi="Malgun Gothic" w:hint="eastAsia"/>
+          <w:lang w:val="en-US"/>
+        </w:rPr>
+        <w:t xml:space="preserve"> </w:t>
+      </w:r>
+      <w:r>
+        <w:rPr>
+          <w:rFonts w:ascii="Malgun Gothic" w:eastAsia="Malgun Gothic" w:hAnsi="Malgun Gothic" w:hint="eastAsia"/>
+          <w:lang w:val="en-US"/>
+        </w:rPr>
+        <w:t>또한,</w:t>
+      </w:r>
+      <w:r>
+        <w:rPr>
+          <w:rFonts w:ascii="Malgun Gothic" w:eastAsia="Malgun Gothic" w:hAnsi="Malgun Gothic" w:hint="eastAsia"/>
+          <w:lang w:val="en-US"/>
+        </w:rPr>
+        <w:t xml:space="preserve"> 이 사례</w:t>
+      </w:r>
+      <w:r>
+        <w:rPr>
+          <w:rFonts w:ascii="Malgun Gothic" w:eastAsia="Malgun Gothic" w:hAnsi="Malgun Gothic" w:hint="eastAsia"/>
+          <w:lang w:val="en-US"/>
+        </w:rPr>
+        <w:t>가</w:t>
+      </w:r>
+      <w:r>
+        <w:rPr>
+          <w:rFonts w:ascii="Malgun Gothic" w:eastAsia="Malgun Gothic" w:hAnsi="Malgun Gothic" w:hint="eastAsia"/>
+          <w:lang w:val="en-US"/>
+        </w:rPr>
+        <w:t xml:space="preserve"> 출/퇴근 시간</w:t>
+      </w:r>
+      <w:r>
+        <w:rPr>
+          <w:rFonts w:ascii="Malgun Gothic" w:eastAsia="Malgun Gothic" w:hAnsi="Malgun Gothic" w:hint="eastAsia"/>
+          <w:lang w:val="en-US"/>
+        </w:rPr>
+        <w:t xml:space="preserve">에 </w:t>
+      </w:r>
+      <w:r>
+        <w:rPr>
+          <w:rFonts w:ascii="Malgun Gothic" w:eastAsia="Malgun Gothic" w:hAnsi="Malgun Gothic" w:hint="eastAsia"/>
+          <w:lang w:val="en-US"/>
+        </w:rPr>
+        <w:t>발생하였으</w:t>
+      </w:r>
+      <w:r>
+        <w:rPr>
+          <w:rFonts w:ascii="Malgun Gothic" w:eastAsia="Malgun Gothic" w:hAnsi="Malgun Gothic" w:hint="eastAsia"/>
+          <w:lang w:val="en-US"/>
+        </w:rPr>
+        <w:t>며</w:t>
+      </w:r>
+      <w:r>
+        <w:rPr>
+          <w:rFonts w:ascii="Malgun Gothic" w:eastAsia="Malgun Gothic" w:hAnsi="Malgun Gothic" w:hint="eastAsia"/>
+          <w:lang w:val="en-US"/>
+        </w:rPr>
+        <w:t>,</w:t>
+      </w:r>
+      <w:r>
+        <w:rPr>
+          <w:rFonts w:ascii="Malgun Gothic" w:eastAsia="Malgun Gothic" w:hAnsi="Malgun Gothic" w:hint="eastAsia"/>
+          <w:lang w:val="en-US"/>
+        </w:rPr>
+        <w:t xml:space="preserve"> </w:t>
+      </w:r>
+      <w:r>
+        <w:rPr>
+          <w:rFonts w:ascii="Malgun Gothic" w:eastAsia="Malgun Gothic" w:hAnsi="Malgun Gothic" w:hint="eastAsia"/>
+          <w:lang w:val="en-US"/>
+        </w:rPr>
+        <w:t xml:space="preserve">혼잡도가 높아지는 </w:t>
+      </w:r>
+      <w:r>
+        <w:rPr>
+          <w:rFonts w:ascii="Malgun Gothic" w:eastAsia="Malgun Gothic" w:hAnsi="Malgun Gothic" w:hint="eastAsia"/>
+          <w:lang w:val="en-US"/>
+        </w:rPr>
+        <w:t>구간</w:t>
+      </w:r>
+      <w:r>
+        <w:rPr>
+          <w:rFonts w:ascii="Malgun Gothic" w:eastAsia="Malgun Gothic" w:hAnsi="Malgun Gothic" w:hint="eastAsia"/>
+          <w:lang w:val="en-US"/>
+        </w:rPr>
+        <w:t>이 업무 지구</w:t>
+      </w:r>
+      <w:r>
+        <w:rPr>
+          <w:rFonts w:ascii="Malgun Gothic" w:eastAsia="Malgun Gothic" w:hAnsi="Malgun Gothic" w:hint="eastAsia"/>
+          <w:lang w:val="en-US"/>
+        </w:rPr>
+        <w:t xml:space="preserve"> </w:t>
+      </w:r>
+      <w:r>
+        <w:rPr>
+          <w:rFonts w:ascii="Malgun Gothic" w:eastAsia="Malgun Gothic" w:hAnsi="Malgun Gothic" w:hint="eastAsia"/>
+          <w:lang w:val="en-US"/>
+        </w:rPr>
+        <w:t>관련(업무지구, 환승)</w:t>
+      </w:r>
+      <w:r>
+        <w:rPr>
+          <w:rFonts w:ascii="Malgun Gothic" w:eastAsia="Malgun Gothic" w:hAnsi="Malgun Gothic" w:hint="eastAsia"/>
+          <w:lang w:val="en-US"/>
+        </w:rPr>
+        <w:t>이</w:t>
+      </w:r>
+      <w:r>
+        <w:rPr>
+          <w:rFonts w:ascii="Malgun Gothic" w:eastAsia="Malgun Gothic" w:hAnsi="Malgun Gothic" w:hint="eastAsia"/>
+          <w:lang w:val="en-US"/>
+        </w:rPr>
+        <w:t>다.</w:t>
+      </w:r>
+    </w:p>
+    <w:p>
+      <w:pPr>
+        <w:rPr>
+          <w:rFonts w:ascii="Malgun Gothic" w:eastAsia="Malgun Gothic" w:hAnsi="Malgun Gothic"/>
+          <w:lang w:val="en-US"/>
+        </w:rPr>
+      </w:pPr>
+      <w:r>
+        <w:rPr>
+          <w:rFonts w:ascii="Malgun Gothic" w:eastAsia="Malgun Gothic" w:hAnsi="Malgun Gothic" w:hint="eastAsia"/>
+          <w:lang w:val="en-US"/>
+        </w:rPr>
+        <w:t>#</w:t>
+      </w:r>
+      <w:r>
+        <w:rPr>
+          <w:rFonts w:ascii="Malgun Gothic" w:eastAsia="Malgun Gothic" w:hAnsi="Malgun Gothic" w:hint="eastAsia"/>
+          <w:lang w:val="en-US"/>
+        </w:rPr>
+        <w:t xml:space="preserve"> </w:t>
+      </w:r>
+      <w:r>
+        <w:rPr>
+          <w:rFonts w:ascii="Malgun Gothic" w:eastAsia="Malgun Gothic" w:hAnsi="Malgun Gothic" w:hint="eastAsia"/>
+          <w:lang w:val="en-US"/>
+        </w:rPr>
+        <w:t>주요 혼잡도</w:t>
+      </w:r>
+      <w:r>
+        <w:rPr>
+          <w:rFonts w:ascii="Malgun Gothic" w:eastAsia="Malgun Gothic" w:hAnsi="Malgun Gothic" w:hint="eastAsia"/>
+          <w:lang w:val="en-US"/>
+        </w:rPr>
+        <w:t xml:space="preserve"> 상승 역</w:t>
+      </w:r>
+      <w:r>
+        <w:rPr>
+          <w:rFonts w:ascii="Malgun Gothic" w:eastAsia="Malgun Gothic" w:hAnsi="Malgun Gothic" w:hint="eastAsia"/>
+          <w:lang w:val="en-US"/>
+        </w:rPr>
+        <w:t xml:space="preserve"> </w:t>
+      </w:r>
+      <w:r>
+        <w:rPr>
+          <w:rFonts w:ascii="Malgun Gothic" w:eastAsia="Malgun Gothic" w:hAnsi="Malgun Gothic" w:hint="eastAsia"/>
+          <w:lang w:val="en-US"/>
+        </w:rPr>
+        <w:t>(상승 폭 30</w:t>
+      </w:r>
+      <w:r>
+        <w:rPr>
+          <w:rFonts w:ascii="Malgun Gothic" w:eastAsia="Malgun Gothic" w:hAnsi="Malgun Gothic" w:hint="eastAsia"/>
+          <w:lang w:val="en-US"/>
+        </w:rPr>
+        <w:t xml:space="preserve"> </w:t>
+      </w:r>
+      <w:r>
+        <w:rPr>
+          <w:rFonts w:ascii="Malgun Gothic" w:eastAsia="Malgun Gothic" w:hAnsi="Malgun Gothic" w:hint="eastAsia"/>
+          <w:lang w:val="en-US"/>
+        </w:rPr>
+        <w:t>이상</w:t>
+      </w:r>
+      <w:r>
+        <w:rPr>
+          <w:rFonts w:ascii="Malgun Gothic" w:eastAsia="Malgun Gothic" w:hAnsi="Malgun Gothic" w:hint="eastAsia"/>
+          <w:lang w:val="en-US"/>
+        </w:rPr>
+        <w:t>)</w:t>
+      </w:r>
+      <w:r>
+        <w:rPr>
+          <w:rFonts w:ascii="Malgun Gothic" w:eastAsia="Malgun Gothic" w:hAnsi="Malgun Gothic" w:hint="eastAsia"/>
+          <w:lang w:val="en-US"/>
+        </w:rPr>
+        <w:t xml:space="preserve"> </w:t>
+      </w:r>
+    </w:p>
+    <w:p>
+      <w:pPr>
+        <w:rPr>
+          <w:rFonts w:ascii="Malgun Gothic" w:eastAsia="Malgun Gothic" w:hAnsi="Malgun Gothic"/>
+          <w:lang w:val="en-US"/>
+        </w:rPr>
+      </w:pPr>
+      <w:r>
+        <w:rPr>
+          <w:rFonts w:ascii="Malgun Gothic" w:eastAsia="Malgun Gothic" w:hAnsi="Malgun Gothic" w:hint="eastAsia"/>
+          <w:lang w:val="en-US"/>
+        </w:rPr>
+        <w:t xml:space="preserve">혼잡의 이유를 찾기 위해서는 퇴근 시간의 탑승객이 늘어나는 역을 주시해야 한다. </w:t>
+      </w:r>
+    </w:p>
+    <w:p>
+      <w:pPr>
+        <w:rPr>
+          <w:rFonts w:ascii="Malgun Gothic" w:eastAsia="Malgun Gothic" w:hAnsi="Malgun Gothic"/>
+          <w:lang w:val="en-US"/>
+        </w:rPr>
+      </w:pPr>
+      <w:r>
+        <w:rPr>
+          <w:rFonts w:ascii="Malgun Gothic" w:eastAsia="Malgun Gothic" w:hAnsi="Malgun Gothic" w:hint="eastAsia"/>
+          <w:lang w:val="en-US"/>
+        </w:rPr>
+        <w:t>4호선: 동대문역사공원(19) - 환승</w:t>
+      </w:r>
+      <w:r>
+        <w:rPr>
+          <w:rFonts w:ascii="Malgun Gothic" w:eastAsia="Malgun Gothic" w:hAnsi="Malgun Gothic" w:hint="eastAsia"/>
+          <w:lang w:val="en-US"/>
+        </w:rPr>
+        <w:t xml:space="preserve">, </w:t>
+      </w:r>
+      <w:r>
+        <w:rPr>
+          <w:rFonts w:ascii="Malgun Gothic" w:eastAsia="Malgun Gothic" w:hAnsi="Malgun Gothic" w:hint="eastAsia"/>
+          <w:lang w:val="en-US"/>
+        </w:rPr>
+        <w:t>남태령(17, 18) - 환승</w:t>
+      </w:r>
+      <w:r>
+        <w:rPr>
+          <w:rFonts w:ascii="Malgun Gothic" w:eastAsia="Malgun Gothic" w:hAnsi="Malgun Gothic"/>
+          <w:lang w:val="en-US"/>
+        </w:rPr>
+        <w:br/>
+      </w:r>
+      <w:r>
+        <w:rPr>
+          <w:rFonts w:ascii="Malgun Gothic" w:eastAsia="Malgun Gothic" w:hAnsi="Malgun Gothic" w:hint="eastAsia"/>
+          <w:lang w:val="en-US"/>
+        </w:rPr>
+        <w:t xml:space="preserve">5호선: 여의도(17,18) </w:t>
+      </w:r>
+      <w:r>
+        <w:rPr>
+          <w:rFonts w:ascii="Malgun Gothic" w:eastAsia="Malgun Gothic" w:hAnsi="Malgun Gothic"/>
+          <w:lang w:val="en-US"/>
+        </w:rPr>
+        <w:t>–</w:t>
+      </w:r>
+      <w:r>
+        <w:rPr>
+          <w:rFonts w:ascii="Malgun Gothic" w:eastAsia="Malgun Gothic" w:hAnsi="Malgun Gothic" w:hint="eastAsia"/>
+          <w:lang w:val="en-US"/>
+        </w:rPr>
+        <w:t xml:space="preserve"> 업무지구</w:t>
+      </w:r>
+      <w:r>
+        <w:rPr>
+          <w:rFonts w:ascii="Malgun Gothic" w:eastAsia="Malgun Gothic" w:hAnsi="Malgun Gothic" w:hint="eastAsia"/>
+          <w:lang w:val="en-US"/>
+        </w:rPr>
+        <w:t xml:space="preserve">, </w:t>
+      </w:r>
+      <w:r>
+        <w:rPr>
+          <w:rFonts w:ascii="Malgun Gothic" w:eastAsia="Malgun Gothic" w:hAnsi="Malgun Gothic" w:hint="eastAsia"/>
+          <w:lang w:val="en-US"/>
+        </w:rPr>
+        <w:t>길동(17, 18) - 제외(이유불명)</w:t>
+      </w:r>
+      <w:r>
+        <w:rPr>
+          <w:rFonts w:ascii="Malgun Gothic" w:eastAsia="Malgun Gothic" w:hAnsi="Malgun Gothic"/>
+          <w:lang w:val="en-US"/>
+        </w:rPr>
+        <w:br/>
+      </w:r>
+      <w:r>
+        <w:rPr>
+          <w:rFonts w:ascii="Malgun Gothic" w:eastAsia="Malgun Gothic" w:hAnsi="Malgun Gothic" w:hint="eastAsia"/>
+          <w:lang w:val="en-US"/>
+        </w:rPr>
+        <w:t xml:space="preserve">7호선: 강남 구청(17,18,19) </w:t>
+      </w:r>
+      <w:r>
+        <w:rPr>
+          <w:rFonts w:ascii="Malgun Gothic" w:eastAsia="Malgun Gothic" w:hAnsi="Malgun Gothic"/>
+          <w:lang w:val="en-US"/>
+        </w:rPr>
+        <w:t>–</w:t>
+      </w:r>
+      <w:r>
+        <w:rPr>
+          <w:rFonts w:ascii="Malgun Gothic" w:eastAsia="Malgun Gothic" w:hAnsi="Malgun Gothic" w:hint="eastAsia"/>
+          <w:lang w:val="en-US"/>
+        </w:rPr>
+        <w:t xml:space="preserve"> 업무지구</w:t>
+      </w:r>
+      <w:r>
+        <w:rPr>
+          <w:rFonts w:ascii="Malgun Gothic" w:eastAsia="Malgun Gothic" w:hAnsi="Malgun Gothic" w:hint="eastAsia"/>
+          <w:lang w:val="en-US"/>
+        </w:rPr>
+        <w:t xml:space="preserve">, </w:t>
+      </w:r>
+      <w:r>
+        <w:rPr>
+          <w:rFonts w:ascii="Malgun Gothic" w:eastAsia="Malgun Gothic" w:hAnsi="Malgun Gothic" w:hint="eastAsia"/>
+          <w:lang w:val="en-US"/>
+        </w:rPr>
+        <w:t>고속터미널(17,18) - 환승, 가산디지털단지(18) - 업무지구</w:t>
+      </w:r>
+      <w:r>
+        <w:rPr>
+          <w:rFonts w:ascii="Malgun Gothic" w:eastAsia="Malgun Gothic" w:hAnsi="Malgun Gothic"/>
+          <w:lang w:val="en-US"/>
+        </w:rPr>
+        <w:br/>
+      </w:r>
+      <w:r>
+        <w:rPr>
+          <w:rFonts w:ascii="Malgun Gothic" w:eastAsia="Malgun Gothic" w:hAnsi="Malgun Gothic" w:hint="eastAsia"/>
+          <w:lang w:val="en-US"/>
+        </w:rPr>
+        <w:t xml:space="preserve">8호선: 문정(18) </w:t>
+      </w:r>
+      <w:r>
+        <w:rPr>
+          <w:rFonts w:ascii="Malgun Gothic" w:eastAsia="Malgun Gothic" w:hAnsi="Malgun Gothic"/>
+          <w:lang w:val="en-US"/>
+        </w:rPr>
+        <w:t>–</w:t>
+      </w:r>
+      <w:r>
+        <w:rPr>
+          <w:rFonts w:ascii="Malgun Gothic" w:eastAsia="Malgun Gothic" w:hAnsi="Malgun Gothic" w:hint="eastAsia"/>
+          <w:lang w:val="en-US"/>
+        </w:rPr>
+        <w:t xml:space="preserve"> 업무지구</w:t>
+      </w:r>
+      <w:r>
+        <w:rPr>
+          <w:rFonts w:ascii="Malgun Gothic" w:eastAsia="Malgun Gothic" w:hAnsi="Malgun Gothic" w:hint="eastAsia"/>
+          <w:lang w:val="en-US"/>
+        </w:rPr>
+        <w:t xml:space="preserve">, </w:t>
+      </w:r>
+      <w:r>
+        <w:rPr>
+          <w:rFonts w:ascii="Malgun Gothic" w:eastAsia="Malgun Gothic" w:hAnsi="Malgun Gothic" w:hint="eastAsia"/>
+          <w:lang w:val="en-US"/>
+        </w:rPr>
+        <w:t xml:space="preserve">잠실(18) </w:t>
+      </w:r>
+      <w:r>
+        <w:rPr>
+          <w:rFonts w:ascii="Malgun Gothic" w:eastAsia="Malgun Gothic" w:hAnsi="Malgun Gothic"/>
+          <w:lang w:val="en-US"/>
+        </w:rPr>
+        <w:t>–</w:t>
+      </w:r>
+      <w:r>
+        <w:rPr>
+          <w:rFonts w:ascii="Malgun Gothic" w:eastAsia="Malgun Gothic" w:hAnsi="Malgun Gothic" w:hint="eastAsia"/>
+          <w:lang w:val="en-US"/>
+        </w:rPr>
+        <w:t xml:space="preserve"> 환승</w:t>
+      </w:r>
+    </w:p>
+    <w:p>
+      <w:pPr>
+        <w:rPr>
+          <w:rFonts w:ascii="Malgun Gothic" w:eastAsia="Malgun Gothic" w:hAnsi="Malgun Gothic"/>
+          <w:lang w:val="en-US"/>
+        </w:rPr>
+      </w:pPr>
+      <w:r>
+        <w:rPr>
+          <w:rFonts w:ascii="Malgun Gothic" w:eastAsia="Malgun Gothic" w:hAnsi="Malgun Gothic" w:hint="eastAsia"/>
+          <w:lang w:val="en-US"/>
+        </w:rPr>
+        <w:t>** 혼잡도 문제는 수도권 집중 문제의 한 요소이므로,</w:t>
+      </w:r>
+      <w:r>
+        <w:rPr>
+          <w:rFonts w:ascii="Malgun Gothic" w:eastAsia="Malgun Gothic" w:hAnsi="Malgun Gothic" w:hint="eastAsia"/>
+          <w:lang w:val="en-US"/>
+        </w:rPr>
+        <w:t xml:space="preserve"> </w:t>
+      </w:r>
+      <w:r>
+        <w:rPr>
+          <w:rFonts w:ascii="Malgun Gothic" w:eastAsia="Malgun Gothic" w:hAnsi="Malgun Gothic" w:hint="eastAsia"/>
+          <w:lang w:val="en-US"/>
+        </w:rPr>
+        <w:t xml:space="preserve">조사 과정에서 </w:t>
+      </w:r>
       <w:r>
         <w:rPr>
           <w:rFonts w:ascii="Malgun Gothic" w:eastAsia="Malgun Gothic" w:hAnsi="Malgun Gothic" w:hint="eastAsia"/>
@@ -917,35 +1570,81 @@
           <w:rFonts w:ascii="Malgun Gothic" w:eastAsia="Malgun Gothic" w:hAnsi="Malgun Gothic" w:hint="eastAsia"/>
           <w:lang w:val="en-US"/>
         </w:rPr>
-        <w:t xml:space="preserve"> 대중교통 </w:t>
-      </w:r>
-      <w:r>
-        <w:rPr>
-          <w:rFonts w:ascii="Malgun Gothic" w:eastAsia="Malgun Gothic" w:hAnsi="Malgun Gothic" w:hint="eastAsia"/>
-          <w:lang w:val="en-US"/>
-        </w:rPr>
-        <w:t xml:space="preserve">높은 </w:t>
-      </w:r>
-      <w:r>
-        <w:rPr>
-          <w:rFonts w:ascii="Malgun Gothic" w:eastAsia="Malgun Gothic" w:hAnsi="Malgun Gothic" w:hint="eastAsia"/>
-          <w:lang w:val="en-US"/>
-        </w:rPr>
-        <w:t>혼잡도</w:t>
-      </w:r>
-      <w:r>
-        <w:rPr>
-          <w:rFonts w:ascii="Malgun Gothic" w:eastAsia="Malgun Gothic" w:hAnsi="Malgun Gothic" w:hint="eastAsia"/>
-          <w:lang w:val="en-US"/>
-        </w:rPr>
-        <w:t>*</w:t>
-      </w:r>
-      <w:r>
-        <w:rPr>
-          <w:rFonts w:ascii="Malgun Gothic" w:eastAsia="Malgun Gothic" w:hAnsi="Malgun Gothic" w:hint="eastAsia"/>
-          <w:lang w:val="en-US"/>
-        </w:rPr>
-        <w:t xml:space="preserve">의 주 요인이 </w:t>
+        <w:t xml:space="preserve"> 집중 문제가 참고될 수 있다.</w:t>
+      </w:r>
+    </w:p>
+    <w:p>
+      <w:pPr>
+        <w:rPr>
+          <w:rFonts w:ascii="Malgun Gothic" w:eastAsia="Malgun Gothic" w:hAnsi="Malgun Gothic"/>
+          <w:b/>
+          <w:bCs/>
+          <w:lang w:val="en-US"/>
+        </w:rPr>
+      </w:pPr>
+    </w:p>
+    <w:p>
+      <w:pPr>
+        <w:rPr>
+          <w:rFonts w:ascii="Malgun Gothic" w:eastAsia="Malgun Gothic" w:hAnsi="Malgun Gothic"/>
+          <w:lang w:val="en-US"/>
+        </w:rPr>
+      </w:pPr>
+      <w:r>
+        <w:rPr>
+          <w:rFonts w:ascii="Malgun Gothic" w:eastAsia="Malgun Gothic" w:hAnsi="Malgun Gothic" w:hint="eastAsia"/>
+          <w:b/>
+          <w:bCs/>
+          <w:lang w:val="en-US"/>
+        </w:rPr>
+        <w:t xml:space="preserve">2. </w:t>
+      </w:r>
+      <w:r>
+        <w:rPr>
+          <w:rFonts w:ascii="Malgun Gothic" w:eastAsia="Malgun Gothic" w:hAnsi="Malgun Gothic" w:hint="eastAsia"/>
+          <w:b/>
+          <w:bCs/>
+          <w:lang w:val="en-US"/>
+        </w:rPr>
+        <w:t xml:space="preserve">일자리 분산 </w:t>
+      </w:r>
+      <w:r>
+        <w:rPr>
+          <w:rFonts w:ascii="Malgun Gothic" w:eastAsia="Malgun Gothic" w:hAnsi="Malgun Gothic" w:hint="eastAsia"/>
+          <w:b/>
+          <w:bCs/>
+          <w:lang w:val="en-US"/>
+        </w:rPr>
+        <w:t>방법</w:t>
+      </w:r>
+      <w:r>
+        <w:rPr>
+          <w:rFonts w:ascii="Malgun Gothic" w:eastAsia="Malgun Gothic" w:hAnsi="Malgun Gothic" w:hint="eastAsia"/>
+          <w:lang w:val="en-US"/>
+        </w:rPr>
+        <w:t xml:space="preserve"> </w:t>
+      </w:r>
+    </w:p>
+    <w:p>
+      <w:pPr>
+        <w:rPr>
+          <w:rFonts w:ascii="Malgun Gothic" w:eastAsia="Malgun Gothic" w:hAnsi="Malgun Gothic"/>
+          <w:lang w:val="en-US"/>
+        </w:rPr>
+      </w:pPr>
+      <w:r>
+        <w:rPr>
+          <w:rFonts w:ascii="Malgun Gothic" w:eastAsia="Malgun Gothic" w:hAnsi="Malgun Gothic" w:hint="eastAsia"/>
+          <w:lang w:val="en-US"/>
+        </w:rPr>
+        <w:t>2.1</w:t>
+      </w:r>
+      <w:r>
+        <w:rPr>
+          <w:rFonts w:ascii="Malgun Gothic" w:eastAsia="Malgun Gothic" w:hAnsi="Malgun Gothic" w:hint="eastAsia"/>
+          <w:lang w:val="en-US"/>
+        </w:rPr>
+        <w:t xml:space="preserve"> </w:t>
       </w:r>
       <w:r>
         <w:rPr>
@@ -959,7 +1658,22 @@
           <w:rFonts w:ascii="Malgun Gothic" w:eastAsia="Malgun Gothic" w:hAnsi="Malgun Gothic" w:hint="eastAsia"/>
           <w:lang w:val="en-US"/>
         </w:rPr>
-        <w:t>에</w:t>
+        <w:t xml:space="preserve"> 집중 문제</w:t>
+      </w:r>
+    </w:p>
+    <w:p>
+      <w:pPr>
+        <w:rPr>
+          <w:rFonts w:ascii="Malgun Gothic" w:eastAsia="Malgun Gothic" w:hAnsi="Malgun Gothic"/>
+          <w:lang w:val="en-US"/>
+        </w:rPr>
+      </w:pPr>
+      <w:r>
+        <w:rPr>
+          <w:rFonts w:ascii="Malgun Gothic" w:eastAsia="Malgun Gothic" w:hAnsi="Malgun Gothic" w:hint="eastAsia"/>
+          <w:lang w:val="en-US"/>
+        </w:rPr>
+        <w:t>지역에 인구가 집중 되는 요인으로 크게 생산성과 쾌적도를 꼽을 수 있다.</w:t>
       </w:r>
       <w:r>
         <w:rPr>
@@ -973,758 +1687,6 @@
           <w:rFonts w:ascii="Malgun Gothic" w:eastAsia="Malgun Gothic" w:hAnsi="Malgun Gothic" w:hint="eastAsia"/>
           <w:lang w:val="en-US"/>
         </w:rPr>
-        <w:t>업무 지구</w:t>
-      </w:r>
-      <w:r>
-        <w:rPr>
-          <w:rFonts w:ascii="Malgun Gothic" w:eastAsia="Malgun Gothic" w:hAnsi="Malgun Gothic" w:hint="eastAsia"/>
-          <w:lang w:val="en-US"/>
-        </w:rPr>
-        <w:t>가 과다하게</w:t>
-      </w:r>
-      <w:r>
-        <w:rPr>
-          <w:rFonts w:ascii="Malgun Gothic" w:eastAsia="Malgun Gothic" w:hAnsi="Malgun Gothic" w:hint="eastAsia"/>
-          <w:lang w:val="en-US"/>
-        </w:rPr>
-        <w:t xml:space="preserve"> 존재하</w:t>
-      </w:r>
-      <w:r>
-        <w:rPr>
-          <w:rFonts w:ascii="Malgun Gothic" w:eastAsia="Malgun Gothic" w:hAnsi="Malgun Gothic" w:hint="eastAsia"/>
-          <w:lang w:val="en-US"/>
-        </w:rPr>
-        <w:t>는 것</w:t>
-      </w:r>
-      <w:r>
-        <w:rPr>
-          <w:rFonts w:ascii="Malgun Gothic" w:eastAsia="Malgun Gothic" w:hAnsi="Malgun Gothic" w:hint="eastAsia"/>
-          <w:lang w:val="en-US"/>
-        </w:rPr>
-        <w:t>으로 판단</w:t>
-      </w:r>
-      <w:r>
-        <w:rPr>
-          <w:rFonts w:ascii="Malgun Gothic" w:eastAsia="Malgun Gothic" w:hAnsi="Malgun Gothic" w:hint="eastAsia"/>
-          <w:lang w:val="en-US"/>
-        </w:rPr>
-        <w:t>되므</w:t>
-      </w:r>
-      <w:r>
-        <w:rPr>
-          <w:rFonts w:ascii="Malgun Gothic" w:eastAsia="Malgun Gothic" w:hAnsi="Malgun Gothic" w:hint="eastAsia"/>
-          <w:lang w:val="en-US"/>
-        </w:rPr>
-        <w:t>로, 혼잡도를 줄이는데 일자리 분산이 효과적인 방안이 될 것으로 기대한다.</w:t>
-      </w:r>
-      <w:r>
-        <w:rPr>
-          <w:rFonts w:ascii="Malgun Gothic" w:eastAsia="Malgun Gothic" w:hAnsi="Malgun Gothic" w:hint="eastAsia"/>
-          <w:lang w:val="en-US"/>
-        </w:rPr>
-        <w:t xml:space="preserve"> </w:t>
-      </w:r>
-    </w:p>
-    <w:p>
-      <w:pPr>
-        <w:rPr>
-          <w:rFonts w:ascii="Malgun Gothic" w:eastAsia="Malgun Gothic" w:hAnsi="Malgun Gothic"/>
-          <w:lang w:val="en-US"/>
-        </w:rPr>
-      </w:pPr>
-      <w:r>
-        <w:rPr>
-          <w:rFonts w:ascii="Malgun Gothic" w:eastAsia="Malgun Gothic" w:hAnsi="Malgun Gothic" w:hint="eastAsia"/>
-          <w:lang w:val="en-US"/>
-        </w:rPr>
-        <w:t xml:space="preserve">* </w:t>
-      </w:r>
-      <w:r>
-        <w:rPr>
-          <w:rFonts w:ascii="Malgun Gothic" w:eastAsia="Malgun Gothic" w:hAnsi="Malgun Gothic" w:hint="eastAsia"/>
-          <w:lang w:val="en-US"/>
-        </w:rPr>
-        <w:t>수도권</w:t>
-      </w:r>
-      <w:r>
-        <w:rPr>
-          <w:rFonts w:ascii="Malgun Gothic" w:eastAsia="Malgun Gothic" w:hAnsi="Malgun Gothic" w:hint="eastAsia"/>
-          <w:lang w:val="en-US"/>
-        </w:rPr>
-        <w:t xml:space="preserve"> 대중교통 혼잡도 </w:t>
-      </w:r>
-      <w:r>
-        <w:rPr>
-          <w:rFonts w:ascii="Malgun Gothic" w:eastAsia="Malgun Gothic" w:hAnsi="Malgun Gothic" w:hint="eastAsia"/>
-          <w:lang w:val="en-US"/>
-        </w:rPr>
-        <w:t>조사:</w:t>
-      </w:r>
-      <w:r>
-        <w:rPr>
-          <w:rFonts w:ascii="Malgun Gothic" w:eastAsia="Malgun Gothic" w:hAnsi="Malgun Gothic" w:hint="eastAsia"/>
-          <w:lang w:val="en-US"/>
-        </w:rPr>
-        <w:t xml:space="preserve"> </w:t>
-      </w:r>
-      <w:r>
-        <w:rPr>
-          <w:rFonts w:ascii="Malgun Gothic" w:eastAsia="Malgun Gothic" w:hAnsi="Malgun Gothic" w:hint="eastAsia"/>
-          <w:lang w:val="en-US"/>
-        </w:rPr>
-        <w:t xml:space="preserve">과거 </w:t>
-      </w:r>
-      <w:r>
-        <w:rPr>
-          <w:rFonts w:ascii="Malgun Gothic" w:eastAsia="Malgun Gothic" w:hAnsi="Malgun Gothic" w:hint="eastAsia"/>
-          <w:lang w:val="en-US"/>
-        </w:rPr>
-        <w:t xml:space="preserve">배차 간격을 </w:t>
-      </w:r>
-      <w:r>
-        <w:rPr>
-          <w:rFonts w:ascii="Malgun Gothic" w:eastAsia="Malgun Gothic" w:hAnsi="Malgun Gothic" w:hint="eastAsia"/>
-          <w:lang w:val="en-US"/>
-        </w:rPr>
-        <w:t>줄이거나</w:t>
-      </w:r>
-      <w:r>
-        <w:rPr>
-          <w:rFonts w:ascii="Malgun Gothic" w:eastAsia="Malgun Gothic" w:hAnsi="Malgun Gothic" w:hint="eastAsia"/>
-          <w:lang w:val="en-US"/>
-        </w:rPr>
-        <w:t xml:space="preserve"> </w:t>
-      </w:r>
-      <w:r>
-        <w:rPr>
-          <w:rFonts w:ascii="Malgun Gothic" w:eastAsia="Malgun Gothic" w:hAnsi="Malgun Gothic" w:hint="eastAsia"/>
-          <w:lang w:val="en-US"/>
-        </w:rPr>
-        <w:t xml:space="preserve">의자를 없애는 것과 같이 </w:t>
-      </w:r>
-      <w:r>
-        <w:rPr>
-          <w:rFonts w:ascii="Malgun Gothic" w:eastAsia="Malgun Gothic" w:hAnsi="Malgun Gothic" w:hint="eastAsia"/>
-          <w:lang w:val="en-US"/>
-        </w:rPr>
-        <w:t>혼잡도를 줄이려는 노력</w:t>
-      </w:r>
-      <w:r>
-        <w:rPr>
-          <w:rFonts w:ascii="Malgun Gothic" w:eastAsia="Malgun Gothic" w:hAnsi="Malgun Gothic" w:hint="eastAsia"/>
-          <w:lang w:val="en-US"/>
-        </w:rPr>
-        <w:t>에도 불구하고</w:t>
-      </w:r>
-      <w:r>
-        <w:rPr>
-          <w:rFonts w:ascii="Malgun Gothic" w:eastAsia="Malgun Gothic" w:hAnsi="Malgun Gothic" w:hint="eastAsia"/>
-          <w:lang w:val="en-US"/>
-        </w:rPr>
-        <w:t xml:space="preserve">, </w:t>
-      </w:r>
-      <w:r>
-        <w:rPr>
-          <w:rFonts w:ascii="Malgun Gothic" w:eastAsia="Malgun Gothic" w:hAnsi="Malgun Gothic" w:hint="eastAsia"/>
-          <w:lang w:val="en-US"/>
-        </w:rPr>
-        <w:t>최근(2025, 4분기)</w:t>
-      </w:r>
-      <w:r>
-        <w:rPr>
-          <w:rFonts w:ascii="Malgun Gothic" w:eastAsia="Malgun Gothic" w:hAnsi="Malgun Gothic" w:hint="eastAsia"/>
-          <w:lang w:val="en-US"/>
-        </w:rPr>
-        <w:t xml:space="preserve"> 조사에서</w:t>
-      </w:r>
-      <w:r>
-        <w:rPr>
-          <w:rFonts w:ascii="Malgun Gothic" w:eastAsia="Malgun Gothic" w:hAnsi="Malgun Gothic" w:hint="eastAsia"/>
-          <w:lang w:val="en-US"/>
-        </w:rPr>
-        <w:t>1~8호선의 역 중 혼잡도 120%</w:t>
-      </w:r>
-      <w:r>
-        <w:rPr>
-          <w:rFonts w:ascii="Malgun Gothic" w:eastAsia="Malgun Gothic" w:hAnsi="Malgun Gothic" w:hint="eastAsia"/>
-          <w:lang w:val="en-US"/>
-        </w:rPr>
-        <w:t xml:space="preserve"> 이상</w:t>
-      </w:r>
-      <w:r>
-        <w:rPr>
-          <w:rFonts w:ascii="Malgun Gothic" w:eastAsia="Malgun Gothic" w:hAnsi="Malgun Gothic" w:hint="eastAsia"/>
-          <w:lang w:val="en-US"/>
-        </w:rPr>
-        <w:t>인</w:t>
-      </w:r>
-      <w:r>
-        <w:rPr>
-          <w:rFonts w:ascii="Malgun Gothic" w:eastAsia="Malgun Gothic" w:hAnsi="Malgun Gothic" w:hint="eastAsia"/>
-          <w:lang w:val="en-US"/>
-        </w:rPr>
-        <w:t xml:space="preserve"> 약</w:t>
-      </w:r>
-      <w:r>
-        <w:rPr>
-          <w:rFonts w:ascii="Malgun Gothic" w:eastAsia="Malgun Gothic" w:hAnsi="Malgun Gothic" w:hint="eastAsia"/>
-          <w:lang w:val="en-US"/>
-        </w:rPr>
-        <w:t xml:space="preserve"> 40곳</w:t>
-      </w:r>
-      <w:r>
-        <w:rPr>
-          <w:rFonts w:ascii="Malgun Gothic" w:eastAsia="Malgun Gothic" w:hAnsi="Malgun Gothic" w:hint="eastAsia"/>
-          <w:lang w:val="en-US"/>
-        </w:rPr>
-        <w:t>을 고려하여</w:t>
-      </w:r>
-      <w:r>
-        <w:rPr>
-          <w:rFonts w:ascii="Malgun Gothic" w:eastAsia="Malgun Gothic" w:hAnsi="Malgun Gothic" w:hint="eastAsia"/>
-          <w:lang w:val="en-US"/>
-        </w:rPr>
-        <w:t xml:space="preserve"> 혼잡도 문제가 해결되지 않았음을 확인하였다.</w:t>
-      </w:r>
-      <w:r>
-        <w:rPr>
-          <w:rFonts w:ascii="Malgun Gothic" w:eastAsia="Malgun Gothic" w:hAnsi="Malgun Gothic" w:hint="eastAsia"/>
-          <w:lang w:val="en-US"/>
-        </w:rPr>
-        <w:t xml:space="preserve"> </w:t>
-      </w:r>
-      <w:r>
-        <w:rPr>
-          <w:rFonts w:ascii="Malgun Gothic" w:eastAsia="Malgun Gothic" w:hAnsi="Malgun Gothic" w:hint="eastAsia"/>
-          <w:lang w:val="en-US"/>
-        </w:rPr>
-        <w:t>또한,</w:t>
-      </w:r>
-      <w:r>
-        <w:rPr>
-          <w:rFonts w:ascii="Malgun Gothic" w:eastAsia="Malgun Gothic" w:hAnsi="Malgun Gothic" w:hint="eastAsia"/>
-          <w:lang w:val="en-US"/>
-        </w:rPr>
-        <w:t xml:space="preserve"> 이 사례</w:t>
-      </w:r>
-      <w:r>
-        <w:rPr>
-          <w:rFonts w:ascii="Malgun Gothic" w:eastAsia="Malgun Gothic" w:hAnsi="Malgun Gothic" w:hint="eastAsia"/>
-          <w:lang w:val="en-US"/>
-        </w:rPr>
-        <w:t>가</w:t>
-      </w:r>
-      <w:r>
-        <w:rPr>
-          <w:rFonts w:ascii="Malgun Gothic" w:eastAsia="Malgun Gothic" w:hAnsi="Malgun Gothic" w:hint="eastAsia"/>
-          <w:lang w:val="en-US"/>
-        </w:rPr>
-        <w:t xml:space="preserve"> 출/퇴근 시간</w:t>
-      </w:r>
-      <w:r>
-        <w:rPr>
-          <w:rFonts w:ascii="Malgun Gothic" w:eastAsia="Malgun Gothic" w:hAnsi="Malgun Gothic" w:hint="eastAsia"/>
-          <w:lang w:val="en-US"/>
-        </w:rPr>
-        <w:t xml:space="preserve">에 </w:t>
-      </w:r>
-      <w:r>
-        <w:rPr>
-          <w:rFonts w:ascii="Malgun Gothic" w:eastAsia="Malgun Gothic" w:hAnsi="Malgun Gothic" w:hint="eastAsia"/>
-          <w:lang w:val="en-US"/>
-        </w:rPr>
-        <w:t>발생하였으</w:t>
-      </w:r>
-      <w:r>
-        <w:rPr>
-          <w:rFonts w:ascii="Malgun Gothic" w:eastAsia="Malgun Gothic" w:hAnsi="Malgun Gothic" w:hint="eastAsia"/>
-          <w:lang w:val="en-US"/>
-        </w:rPr>
-        <w:t>며</w:t>
-      </w:r>
-      <w:r>
-        <w:rPr>
-          <w:rFonts w:ascii="Malgun Gothic" w:eastAsia="Malgun Gothic" w:hAnsi="Malgun Gothic" w:hint="eastAsia"/>
-          <w:lang w:val="en-US"/>
-        </w:rPr>
-        <w:t>,</w:t>
-      </w:r>
-      <w:r>
-        <w:rPr>
-          <w:rFonts w:ascii="Malgun Gothic" w:eastAsia="Malgun Gothic" w:hAnsi="Malgun Gothic" w:hint="eastAsia"/>
-          <w:lang w:val="en-US"/>
-        </w:rPr>
-        <w:t xml:space="preserve"> </w:t>
-      </w:r>
-      <w:r>
-        <w:rPr>
-          <w:rFonts w:ascii="Malgun Gothic" w:eastAsia="Malgun Gothic" w:hAnsi="Malgun Gothic" w:hint="eastAsia"/>
-          <w:lang w:val="en-US"/>
-        </w:rPr>
-        <w:t xml:space="preserve">혼잡도가 높아지는 </w:t>
-      </w:r>
-      <w:r>
-        <w:rPr>
-          <w:rFonts w:ascii="Malgun Gothic" w:eastAsia="Malgun Gothic" w:hAnsi="Malgun Gothic" w:hint="eastAsia"/>
-          <w:lang w:val="en-US"/>
-        </w:rPr>
-        <w:t>구간</w:t>
-      </w:r>
-      <w:r>
-        <w:rPr>
-          <w:rFonts w:ascii="Malgun Gothic" w:eastAsia="Malgun Gothic" w:hAnsi="Malgun Gothic" w:hint="eastAsia"/>
-          <w:lang w:val="en-US"/>
-        </w:rPr>
-        <w:t>이 업무 지구</w:t>
-      </w:r>
-      <w:r>
-        <w:rPr>
-          <w:rFonts w:ascii="Malgun Gothic" w:eastAsia="Malgun Gothic" w:hAnsi="Malgun Gothic" w:hint="eastAsia"/>
-          <w:lang w:val="en-US"/>
-        </w:rPr>
-        <w:t xml:space="preserve"> </w:t>
-      </w:r>
-      <w:r>
-        <w:rPr>
-          <w:rFonts w:ascii="Malgun Gothic" w:eastAsia="Malgun Gothic" w:hAnsi="Malgun Gothic" w:hint="eastAsia"/>
-          <w:lang w:val="en-US"/>
-        </w:rPr>
-        <w:t>관련(업무지구, 환승)</w:t>
-      </w:r>
-      <w:r>
-        <w:rPr>
-          <w:rFonts w:ascii="Malgun Gothic" w:eastAsia="Malgun Gothic" w:hAnsi="Malgun Gothic" w:hint="eastAsia"/>
-          <w:lang w:val="en-US"/>
-        </w:rPr>
-        <w:t>이</w:t>
-      </w:r>
-      <w:r>
-        <w:rPr>
-          <w:rFonts w:ascii="Malgun Gothic" w:eastAsia="Malgun Gothic" w:hAnsi="Malgun Gothic" w:hint="eastAsia"/>
-          <w:lang w:val="en-US"/>
-        </w:rPr>
-        <w:t>다.</w:t>
-      </w:r>
-    </w:p>
-    <w:p>
-      <w:pPr>
-        <w:rPr>
-          <w:rFonts w:ascii="Malgun Gothic" w:eastAsia="Malgun Gothic" w:hAnsi="Malgun Gothic"/>
-          <w:lang w:val="en-US"/>
-        </w:rPr>
-      </w:pPr>
-      <w:r>
-        <w:rPr>
-          <w:rFonts w:ascii="Malgun Gothic" w:eastAsia="Malgun Gothic" w:hAnsi="Malgun Gothic" w:hint="eastAsia"/>
-          <w:lang w:val="en-US"/>
-        </w:rPr>
-        <w:t>#</w:t>
-      </w:r>
-      <w:r>
-        <w:rPr>
-          <w:rFonts w:ascii="Malgun Gothic" w:eastAsia="Malgun Gothic" w:hAnsi="Malgun Gothic" w:hint="eastAsia"/>
-          <w:lang w:val="en-US"/>
-        </w:rPr>
-        <w:t xml:space="preserve"> </w:t>
-      </w:r>
-      <w:r>
-        <w:rPr>
-          <w:rFonts w:ascii="Malgun Gothic" w:eastAsia="Malgun Gothic" w:hAnsi="Malgun Gothic" w:hint="eastAsia"/>
-          <w:lang w:val="en-US"/>
-        </w:rPr>
-        <w:t>주요 혼잡도</w:t>
-      </w:r>
-      <w:r>
-        <w:rPr>
-          <w:rFonts w:ascii="Malgun Gothic" w:eastAsia="Malgun Gothic" w:hAnsi="Malgun Gothic" w:hint="eastAsia"/>
-          <w:lang w:val="en-US"/>
-        </w:rPr>
-        <w:t xml:space="preserve"> 상승 역</w:t>
-      </w:r>
-      <w:r>
-        <w:rPr>
-          <w:rFonts w:ascii="Malgun Gothic" w:eastAsia="Malgun Gothic" w:hAnsi="Malgun Gothic" w:hint="eastAsia"/>
-          <w:lang w:val="en-US"/>
-        </w:rPr>
-        <w:t xml:space="preserve"> </w:t>
-      </w:r>
-      <w:r>
-        <w:rPr>
-          <w:rFonts w:ascii="Malgun Gothic" w:eastAsia="Malgun Gothic" w:hAnsi="Malgun Gothic" w:hint="eastAsia"/>
-          <w:lang w:val="en-US"/>
-        </w:rPr>
-        <w:t>(상승 폭 30</w:t>
-      </w:r>
-      <w:r>
-        <w:rPr>
-          <w:rFonts w:ascii="Malgun Gothic" w:eastAsia="Malgun Gothic" w:hAnsi="Malgun Gothic" w:hint="eastAsia"/>
-          <w:lang w:val="en-US"/>
-        </w:rPr>
-        <w:t xml:space="preserve"> </w:t>
-      </w:r>
-      <w:r>
-        <w:rPr>
-          <w:rFonts w:ascii="Malgun Gothic" w:eastAsia="Malgun Gothic" w:hAnsi="Malgun Gothic" w:hint="eastAsia"/>
-          <w:lang w:val="en-US"/>
-        </w:rPr>
-        <w:t>이상</w:t>
-      </w:r>
-      <w:r>
-        <w:rPr>
-          <w:rFonts w:ascii="Malgun Gothic" w:eastAsia="Malgun Gothic" w:hAnsi="Malgun Gothic" w:hint="eastAsia"/>
-          <w:lang w:val="en-US"/>
-        </w:rPr>
-        <w:t>)</w:t>
-      </w:r>
-      <w:r>
-        <w:rPr>
-          <w:rFonts w:ascii="Malgun Gothic" w:eastAsia="Malgun Gothic" w:hAnsi="Malgun Gothic" w:hint="eastAsia"/>
-          <w:lang w:val="en-US"/>
-        </w:rPr>
-        <w:t xml:space="preserve"> </w:t>
-      </w:r>
-    </w:p>
-    <w:p>
-      <w:pPr>
-        <w:rPr>
-          <w:rFonts w:ascii="Malgun Gothic" w:eastAsia="Malgun Gothic" w:hAnsi="Malgun Gothic"/>
-          <w:lang w:val="en-US"/>
-        </w:rPr>
-      </w:pPr>
-      <w:r>
-        <w:rPr>
-          <w:rFonts w:ascii="Malgun Gothic" w:eastAsia="Malgun Gothic" w:hAnsi="Malgun Gothic" w:hint="eastAsia"/>
-          <w:lang w:val="en-US"/>
-        </w:rPr>
-        <w:t xml:space="preserve">혼잡의 이유를 찾기 위해서는 퇴근 시간의 탑승객이 늘어나는 역을 주시해야 한다. </w:t>
-      </w:r>
-    </w:p>
-    <w:p>
-      <w:pPr>
-        <w:rPr>
-          <w:rFonts w:ascii="Malgun Gothic" w:eastAsia="Malgun Gothic" w:hAnsi="Malgun Gothic"/>
-          <w:lang w:val="en-US"/>
-        </w:rPr>
-      </w:pPr>
-      <w:r>
-        <w:rPr>
-          <w:rFonts w:ascii="Malgun Gothic" w:eastAsia="Malgun Gothic" w:hAnsi="Malgun Gothic" w:hint="eastAsia"/>
-          <w:lang w:val="en-US"/>
-        </w:rPr>
-        <w:t>4호선: 동대문역사공원(19) - 환승</w:t>
-      </w:r>
-      <w:r>
-        <w:rPr>
-          <w:rFonts w:ascii="Malgun Gothic" w:eastAsia="Malgun Gothic" w:hAnsi="Malgun Gothic" w:hint="eastAsia"/>
-          <w:lang w:val="en-US"/>
-        </w:rPr>
-        <w:t xml:space="preserve">, </w:t>
-      </w:r>
-      <w:r>
-        <w:rPr>
-          <w:rFonts w:ascii="Malgun Gothic" w:eastAsia="Malgun Gothic" w:hAnsi="Malgun Gothic" w:hint="eastAsia"/>
-          <w:lang w:val="en-US"/>
-        </w:rPr>
-        <w:t>남태령(17, 18) - 환승</w:t>
-      </w:r>
-      <w:r>
-        <w:rPr>
-          <w:rFonts w:ascii="Malgun Gothic" w:eastAsia="Malgun Gothic" w:hAnsi="Malgun Gothic"/>
-          <w:lang w:val="en-US"/>
-        </w:rPr>
-        <w:br/>
-      </w:r>
-      <w:r>
-        <w:rPr>
-          <w:rFonts w:ascii="Malgun Gothic" w:eastAsia="Malgun Gothic" w:hAnsi="Malgun Gothic" w:hint="eastAsia"/>
-          <w:lang w:val="en-US"/>
-        </w:rPr>
-        <w:t xml:space="preserve">5호선: 여의도(17,18) </w:t>
-      </w:r>
-      <w:r>
-        <w:rPr>
-          <w:rFonts w:ascii="Malgun Gothic" w:eastAsia="Malgun Gothic" w:hAnsi="Malgun Gothic"/>
-          <w:lang w:val="en-US"/>
-        </w:rPr>
-        <w:t>–</w:t>
-      </w:r>
-      <w:r>
-        <w:rPr>
-          <w:rFonts w:ascii="Malgun Gothic" w:eastAsia="Malgun Gothic" w:hAnsi="Malgun Gothic" w:hint="eastAsia"/>
-          <w:lang w:val="en-US"/>
-        </w:rPr>
-        <w:t xml:space="preserve"> 업무지구</w:t>
-      </w:r>
-      <w:r>
-        <w:rPr>
-          <w:rFonts w:ascii="Malgun Gothic" w:eastAsia="Malgun Gothic" w:hAnsi="Malgun Gothic" w:hint="eastAsia"/>
-          <w:lang w:val="en-US"/>
-        </w:rPr>
-        <w:t xml:space="preserve">, </w:t>
-      </w:r>
-      <w:r>
-        <w:rPr>
-          <w:rFonts w:ascii="Malgun Gothic" w:eastAsia="Malgun Gothic" w:hAnsi="Malgun Gothic" w:hint="eastAsia"/>
-          <w:lang w:val="en-US"/>
-        </w:rPr>
-        <w:t>길동(17, 18) - 제외(이유불명)</w:t>
-      </w:r>
-      <w:r>
-        <w:rPr>
-          <w:rFonts w:ascii="Malgun Gothic" w:eastAsia="Malgun Gothic" w:hAnsi="Malgun Gothic"/>
-          <w:lang w:val="en-US"/>
-        </w:rPr>
-        <w:br/>
-      </w:r>
-      <w:r>
-        <w:rPr>
-          <w:rFonts w:ascii="Malgun Gothic" w:eastAsia="Malgun Gothic" w:hAnsi="Malgun Gothic" w:hint="eastAsia"/>
-          <w:lang w:val="en-US"/>
-        </w:rPr>
-        <w:t xml:space="preserve">7호선: 강남 구청(17,18,19) </w:t>
-      </w:r>
-      <w:r>
-        <w:rPr>
-          <w:rFonts w:ascii="Malgun Gothic" w:eastAsia="Malgun Gothic" w:hAnsi="Malgun Gothic"/>
-          <w:lang w:val="en-US"/>
-        </w:rPr>
-        <w:t>–</w:t>
-      </w:r>
-      <w:r>
-        <w:rPr>
-          <w:rFonts w:ascii="Malgun Gothic" w:eastAsia="Malgun Gothic" w:hAnsi="Malgun Gothic" w:hint="eastAsia"/>
-          <w:lang w:val="en-US"/>
-        </w:rPr>
-        <w:t xml:space="preserve"> 업무지구</w:t>
-      </w:r>
-      <w:r>
-        <w:rPr>
-          <w:rFonts w:ascii="Malgun Gothic" w:eastAsia="Malgun Gothic" w:hAnsi="Malgun Gothic" w:hint="eastAsia"/>
-          <w:lang w:val="en-US"/>
-        </w:rPr>
-        <w:t xml:space="preserve">, </w:t>
-      </w:r>
-      <w:r>
-        <w:rPr>
-          <w:rFonts w:ascii="Malgun Gothic" w:eastAsia="Malgun Gothic" w:hAnsi="Malgun Gothic" w:hint="eastAsia"/>
-          <w:lang w:val="en-US"/>
-        </w:rPr>
-        <w:t>고속터미널(17,18) - 환승, 가산디지털단지(18) - 업무지구</w:t>
-      </w:r>
-      <w:r>
-        <w:rPr>
-          <w:rFonts w:ascii="Malgun Gothic" w:eastAsia="Malgun Gothic" w:hAnsi="Malgun Gothic"/>
-          <w:lang w:val="en-US"/>
-        </w:rPr>
-        <w:br/>
-      </w:r>
-      <w:r>
-        <w:rPr>
-          <w:rFonts w:ascii="Malgun Gothic" w:eastAsia="Malgun Gothic" w:hAnsi="Malgun Gothic" w:hint="eastAsia"/>
-          <w:lang w:val="en-US"/>
-        </w:rPr>
-        <w:t xml:space="preserve">8호선: 문정(18) </w:t>
-      </w:r>
-      <w:r>
-        <w:rPr>
-          <w:rFonts w:ascii="Malgun Gothic" w:eastAsia="Malgun Gothic" w:hAnsi="Malgun Gothic"/>
-          <w:lang w:val="en-US"/>
-        </w:rPr>
-        <w:t>–</w:t>
-      </w:r>
-      <w:r>
-        <w:rPr>
-          <w:rFonts w:ascii="Malgun Gothic" w:eastAsia="Malgun Gothic" w:hAnsi="Malgun Gothic" w:hint="eastAsia"/>
-          <w:lang w:val="en-US"/>
-        </w:rPr>
-        <w:t xml:space="preserve"> 업무지구</w:t>
-      </w:r>
-      <w:r>
-        <w:rPr>
-          <w:rFonts w:ascii="Malgun Gothic" w:eastAsia="Malgun Gothic" w:hAnsi="Malgun Gothic" w:hint="eastAsia"/>
-          <w:lang w:val="en-US"/>
-        </w:rPr>
-        <w:t xml:space="preserve">, </w:t>
-      </w:r>
-      <w:r>
-        <w:rPr>
-          <w:rFonts w:ascii="Malgun Gothic" w:eastAsia="Malgun Gothic" w:hAnsi="Malgun Gothic" w:hint="eastAsia"/>
-          <w:lang w:val="en-US"/>
-        </w:rPr>
-        <w:t xml:space="preserve">잠실(18) </w:t>
-      </w:r>
-      <w:r>
-        <w:rPr>
-          <w:rFonts w:ascii="Malgun Gothic" w:eastAsia="Malgun Gothic" w:hAnsi="Malgun Gothic"/>
-          <w:lang w:val="en-US"/>
-        </w:rPr>
-        <w:t>–</w:t>
-      </w:r>
-      <w:r>
-        <w:rPr>
-          <w:rFonts w:ascii="Malgun Gothic" w:eastAsia="Malgun Gothic" w:hAnsi="Malgun Gothic" w:hint="eastAsia"/>
-          <w:lang w:val="en-US"/>
-        </w:rPr>
-        <w:t xml:space="preserve"> 환승</w:t>
-      </w:r>
-    </w:p>
-    <w:p>
-      <w:pPr>
-        <w:rPr>
-          <w:rFonts w:ascii="Malgun Gothic" w:eastAsia="Malgun Gothic" w:hAnsi="Malgun Gothic"/>
-          <w:lang w:val="en-US"/>
-        </w:rPr>
-      </w:pPr>
-      <w:r>
-        <w:rPr>
-          <w:rFonts w:ascii="Malgun Gothic" w:eastAsia="Malgun Gothic" w:hAnsi="Malgun Gothic" w:hint="eastAsia"/>
-          <w:lang w:val="en-US"/>
-        </w:rPr>
-        <w:t>** 혼잡도 문제는 수도권 집중 문제의 한 요소이므로,</w:t>
-      </w:r>
-      <w:r>
-        <w:rPr>
-          <w:rFonts w:ascii="Malgun Gothic" w:eastAsia="Malgun Gothic" w:hAnsi="Malgun Gothic" w:hint="eastAsia"/>
-          <w:lang w:val="en-US"/>
-        </w:rPr>
-        <w:t xml:space="preserve"> </w:t>
-      </w:r>
-      <w:r>
-        <w:rPr>
-          <w:rFonts w:ascii="Malgun Gothic" w:eastAsia="Malgun Gothic" w:hAnsi="Malgun Gothic" w:hint="eastAsia"/>
-          <w:lang w:val="en-US"/>
-        </w:rPr>
-        <w:t xml:space="preserve">조사 과정에서 </w:t>
-      </w:r>
-      <w:r>
-        <w:rPr>
-          <w:rFonts w:ascii="Malgun Gothic" w:eastAsia="Malgun Gothic" w:hAnsi="Malgun Gothic" w:hint="eastAsia"/>
-          <w:lang w:val="en-US"/>
-        </w:rPr>
-        <w:t>수도권</w:t>
-      </w:r>
-      <w:r>
-        <w:rPr>
-          <w:rFonts w:ascii="Malgun Gothic" w:eastAsia="Malgun Gothic" w:hAnsi="Malgun Gothic" w:hint="eastAsia"/>
-          <w:lang w:val="en-US"/>
-        </w:rPr>
-        <w:t xml:space="preserve"> 집중 문제가 참고될 수 있다.</w:t>
-      </w:r>
-    </w:p>
-    <w:p>
-      <w:pPr>
-        <w:rPr>
-          <w:rFonts w:ascii="Malgun Gothic" w:eastAsia="Malgun Gothic" w:hAnsi="Malgun Gothic"/>
-          <w:b/>
-          <w:bCs/>
-          <w:lang w:val="en-US"/>
-        </w:rPr>
-      </w:pPr>
-    </w:p>
-    <w:p>
-      <w:pPr>
-        <w:rPr>
-          <w:rFonts w:ascii="Malgun Gothic" w:eastAsia="Malgun Gothic" w:hAnsi="Malgun Gothic"/>
-          <w:lang w:val="en-US"/>
-        </w:rPr>
-      </w:pPr>
-      <w:r>
-        <w:rPr>
-          <w:rFonts w:ascii="Malgun Gothic" w:eastAsia="Malgun Gothic" w:hAnsi="Malgun Gothic" w:hint="eastAsia"/>
-          <w:b/>
-          <w:bCs/>
-          <w:lang w:val="en-US"/>
-        </w:rPr>
-        <w:t xml:space="preserve">2. </w:t>
-      </w:r>
-      <w:r>
-        <w:rPr>
-          <w:rFonts w:ascii="Malgun Gothic" w:eastAsia="Malgun Gothic" w:hAnsi="Malgun Gothic" w:hint="eastAsia"/>
-          <w:b/>
-          <w:bCs/>
-          <w:lang w:val="en-US"/>
-        </w:rPr>
-        <w:t xml:space="preserve">일자리 분산 </w:t>
-      </w:r>
-      <w:r>
-        <w:rPr>
-          <w:rFonts w:ascii="Malgun Gothic" w:eastAsia="Malgun Gothic" w:hAnsi="Malgun Gothic" w:hint="eastAsia"/>
-          <w:b/>
-          <w:bCs/>
-          <w:lang w:val="en-US"/>
-        </w:rPr>
-        <w:t>방법</w:t>
-      </w:r>
-      <w:r>
-        <w:rPr>
-          <w:rFonts w:ascii="Malgun Gothic" w:eastAsia="Malgun Gothic" w:hAnsi="Malgun Gothic" w:hint="eastAsia"/>
-          <w:lang w:val="en-US"/>
-        </w:rPr>
-        <w:t xml:space="preserve"> </w:t>
-      </w:r>
-    </w:p>
-    <w:p>
-      <w:pPr>
-        <w:rPr>
-          <w:rFonts w:ascii="Malgun Gothic" w:eastAsia="Malgun Gothic" w:hAnsi="Malgun Gothic"/>
-          <w:lang w:val="en-US"/>
-        </w:rPr>
-      </w:pPr>
-      <w:r>
-        <w:rPr>
-          <w:rFonts w:ascii="Malgun Gothic" w:eastAsia="Malgun Gothic" w:hAnsi="Malgun Gothic" w:hint="eastAsia"/>
-          <w:lang w:val="en-US"/>
-        </w:rPr>
-        <w:t>2.1</w:t>
-      </w:r>
-      <w:r>
-        <w:rPr>
-          <w:rFonts w:ascii="Malgun Gothic" w:eastAsia="Malgun Gothic" w:hAnsi="Malgun Gothic" w:hint="eastAsia"/>
-          <w:lang w:val="en-US"/>
-        </w:rPr>
-        <w:t xml:space="preserve"> </w:t>
-      </w:r>
-      <w:r>
-        <w:rPr>
-          <w:rFonts w:ascii="Malgun Gothic" w:eastAsia="Malgun Gothic" w:hAnsi="Malgun Gothic" w:hint="eastAsia"/>
-          <w:lang w:val="en-US"/>
-        </w:rPr>
-        <w:t>수도권</w:t>
-      </w:r>
-      <w:r>
-        <w:rPr>
-          <w:rFonts w:ascii="Malgun Gothic" w:eastAsia="Malgun Gothic" w:hAnsi="Malgun Gothic" w:hint="eastAsia"/>
-          <w:lang w:val="en-US"/>
-        </w:rPr>
-        <w:t xml:space="preserve"> 집중 문제</w:t>
-      </w:r>
-    </w:p>
-    <w:p>
-      <w:pPr>
-        <w:rPr>
-          <w:rFonts w:ascii="Malgun Gothic" w:eastAsia="Malgun Gothic" w:hAnsi="Malgun Gothic"/>
-          <w:lang w:val="en-US"/>
-        </w:rPr>
-      </w:pPr>
-      <w:r>
-        <w:rPr>
-          <w:rFonts w:ascii="Malgun Gothic" w:eastAsia="Malgun Gothic" w:hAnsi="Malgun Gothic" w:hint="eastAsia"/>
-          <w:lang w:val="en-US"/>
-        </w:rPr>
-        <w:t>지역에 인구가 집중 되는 요인으로 크게 생산성과 쾌적도를 꼽을 수 있다.</w:t>
-      </w:r>
-      <w:r>
-        <w:rPr>
-          <w:rFonts w:ascii="Malgun Gothic" w:eastAsia="Malgun Gothic" w:hAnsi="Malgun Gothic" w:hint="eastAsia"/>
-          <w:lang w:val="en-US"/>
-        </w:rPr>
-        <w:t xml:space="preserve"> </w:t>
-      </w:r>
-      <w:r>
-        <w:rPr>
-          <w:rFonts w:ascii="Malgun Gothic" w:eastAsia="Malgun Gothic" w:hAnsi="Malgun Gothic" w:hint="eastAsia"/>
-          <w:lang w:val="en-US"/>
-        </w:rPr>
         <w:t>수도권과 비수도권의</w:t>
       </w:r>
       <w:r>
@@ -1777,7 +1739,6 @@
           <w:rFonts w:ascii="Malgun Gothic" w:eastAsia="Malgun Gothic" w:hAnsi="Malgun Gothic" w:hint="eastAsia"/>
           <w:lang w:val="en-US"/>
         </w:rPr>
-        <w:lastRenderedPageBreak/>
         <w:t xml:space="preserve">2.3 </w:t>
       </w:r>
       <w:r>
@@ -1786,35 +1747,6 @@
           <w:lang w:val="en-US"/>
         </w:rPr>
         <w:t>지식 산업의 필요한 인프라 / 제조업</w:t>
-      </w:r>
-    </w:p>
-    <w:p>
-      <w:pPr>
-        <w:rPr>
-          <w:rFonts w:ascii="Malgun Gothic" w:eastAsia="Malgun Gothic" w:hAnsi="Malgun Gothic"/>
-          <w:b/>
-          <w:bCs/>
-          <w:lang w:val="en-US"/>
-        </w:rPr>
-      </w:pPr>
-    </w:p>
-    <w:p>
-      <w:pPr>
-        <w:rPr>
-          <w:rFonts w:ascii="Malgun Gothic" w:eastAsia="Malgun Gothic" w:hAnsi="Malgun Gothic"/>
-          <w:b/>
-          <w:bCs/>
-          <w:lang w:val="en-US"/>
-        </w:rPr>
-      </w:pPr>
-      <w:r>
-        <w:rPr>
-          <w:rFonts w:ascii="Malgun Gothic" w:eastAsia="Malgun Gothic" w:hAnsi="Malgun Gothic"/>
-          <w:b/>
-          <w:bCs/>
-          <w:lang w:val="en-US"/>
-        </w:rPr>
-        <w:br w:type="page"/>
       </w:r>
     </w:p>
     <w:p>
@@ -1865,6 +1797,33 @@
         </w:rPr>
         <w:t>- Goal</w:t>
       </w:r>
+      <w:r>
+        <w:rPr>
+          <w:rFonts w:ascii="Malgun Gothic" w:eastAsia="Malgun Gothic" w:hAnsi="Malgun Gothic"/>
+          <w:b/>
+          <w:bCs/>
+          <w:lang w:val="en-US"/>
+        </w:rPr>
+        <w:t>(</w:t>
+      </w:r>
+      <w:r>
+        <w:rPr>
+          <w:rFonts w:ascii="Malgun Gothic" w:eastAsia="Malgun Gothic" w:hAnsi="Malgun Gothic" w:hint="eastAsia"/>
+          <w:b/>
+          <w:bCs/>
+          <w:lang w:val="en-US"/>
+        </w:rPr>
+        <w:t>정량적인 목표</w:t>
+      </w:r>
+      <w:r>
+        <w:rPr>
+          <w:rFonts w:ascii="Malgun Gothic" w:eastAsia="Malgun Gothic" w:hAnsi="Malgun Gothic"/>
+          <w:b/>
+          <w:bCs/>
+          <w:lang w:val="en-US"/>
+        </w:rPr>
+        <w:t>)</w:t>
+      </w:r>
     </w:p>
     <w:p>
       <w:pPr>
@@ -1895,21 +1854,12 @@
       </w:r>
       <w:r>
         <w:rPr>
-          <w:rFonts w:ascii="Malgun Gothic" w:eastAsia="Malgun Gothic" w:hAnsi="Malgun Gothic" w:hint="eastAsia"/>
-          <w:b/>
-          <w:bCs/>
-          <w:lang w:val="en-US"/>
-        </w:rPr>
-        <w:t>정량적인 목표</w:t>
-      </w:r>
-      <w:r>
-        <w:rPr>
-          <w:rFonts w:ascii="Malgun Gothic" w:eastAsia="Malgun Gothic" w:hAnsi="Malgun Gothic"/>
-          <w:b/>
-          <w:bCs/>
-          <w:lang w:val="en-US"/>
-        </w:rPr>
-        <w:t>, Insight</w:t>
+          <w:rFonts w:ascii="Malgun Gothic" w:eastAsia="Malgun Gothic" w:hAnsi="Malgun Gothic"/>
+          <w:b/>
+          <w:bCs/>
+          <w:lang w:val="en-US"/>
+        </w:rPr>
+        <w:t xml:space="preserve">, </w:t>
       </w:r>
       <w:r>
         <w:rPr>
@@ -1997,16 +1947,7 @@
           <w:bCs/>
           <w:lang w:val="en-US"/>
         </w:rPr>
-        <w:t xml:space="preserve">Data </w:t>
-      </w:r>
-      <w:r>
-        <w:rPr>
-          <w:rFonts w:ascii="Malgun Gothic" w:eastAsia="Malgun Gothic" w:hAnsi="Malgun Gothic"/>
-          <w:b/>
-          <w:bCs/>
-          <w:lang w:val="en-US"/>
-        </w:rPr>
-        <w:t>Collection</w:t>
+        <w:t>Structure</w:t>
       </w:r>
     </w:p>
     <w:p>
@@ -2083,40 +2024,32 @@
           <w:lang w:val="en-US"/>
         </w:rPr>
         <w:lastRenderedPageBreak/>
-        <w:t>4</w:t>
-      </w:r>
-      <w:r>
-        <w:rPr>
-          <w:rFonts w:ascii="Malgun Gothic" w:eastAsia="Malgun Gothic" w:hAnsi="Malgun Gothic"/>
-          <w:b/>
-          <w:bCs/>
-          <w:lang w:val="en-US"/>
-        </w:rPr>
-        <w:t xml:space="preserve">. </w:t>
-      </w:r>
-      <w:r>
-        <w:rPr>
-          <w:rFonts w:ascii="Malgun Gothic" w:eastAsia="Malgun Gothic" w:hAnsi="Malgun Gothic"/>
-          <w:b/>
-          <w:bCs/>
-          <w:lang w:val="en-US"/>
-        </w:rPr>
-        <w:t xml:space="preserve">Data </w:t>
-      </w:r>
-      <w:r>
-        <w:rPr>
-          <w:rFonts w:ascii="Malgun Gothic" w:eastAsia="Malgun Gothic" w:hAnsi="Malgun Gothic"/>
-          <w:b/>
-          <w:bCs/>
-          <w:lang w:val="en-US"/>
-        </w:rPr>
-        <w:t>Preprocess</w:t>
-      </w:r>
-    </w:p>
-    <w:p>
-      <w:pPr>
-        <w:rPr>
-          <w:rFonts w:ascii="Malgun Gothic" w:eastAsia="Malgun Gothic" w:hAnsi="Malgun Gothic"/>
+        <w:t xml:space="preserve">4. </w:t>
+      </w:r>
+      <w:r>
+        <w:rPr>
+          <w:rFonts w:ascii="Malgun Gothic" w:eastAsia="Malgun Gothic" w:hAnsi="Malgun Gothic"/>
+          <w:b/>
+          <w:bCs/>
+          <w:lang w:val="en-US"/>
+        </w:rPr>
+        <w:t>Detail</w:t>
+      </w:r>
+    </w:p>
+    <w:p>
+      <w:pPr>
+        <w:rPr>
+          <w:rFonts w:ascii="Malgun Gothic" w:eastAsia="Malgun Gothic" w:hAnsi="Malgun Gothic"/>
+          <w:lang w:val="en-US"/>
+        </w:rPr>
+      </w:pPr>
+    </w:p>
+    <w:p>
+      <w:pPr>
+        <w:rPr>
+          <w:rFonts w:ascii="Malgun Gothic" w:eastAsia="Malgun Gothic" w:hAnsi="Malgun Gothic"/>
+          <w:b/>
+          <w:bCs/>
           <w:lang w:val="en-US"/>
         </w:rPr>
       </w:pPr>
@@ -2155,7 +2088,6 @@
           <w:rFonts w:ascii="Malgun Gothic" w:eastAsia="Malgun Gothic" w:hAnsi="Malgun Gothic"/>
           <w:b/>
           <w:bCs/>
-          <w:lang w:val="en-US"/>
         </w:rPr>
       </w:pPr>
       <w:r>
@@ -2184,160 +2116,8 @@
           <w:bCs/>
           <w:lang w:val="en-US"/>
         </w:rPr>
-        <w:t xml:space="preserve">Data </w:t>
-      </w:r>
-      <w:r>
-        <w:rPr>
-          <w:rFonts w:ascii="Malgun Gothic" w:eastAsia="Malgun Gothic" w:hAnsi="Malgun Gothic"/>
-          <w:b/>
-          <w:bCs/>
-          <w:lang w:val="en-US"/>
-        </w:rPr>
-        <w:t>Storage</w:t>
-      </w:r>
-    </w:p>
-    <w:p>
-      <w:pPr>
-        <w:rPr>
-          <w:rFonts w:ascii="Malgun Gothic" w:eastAsia="Malgun Gothic" w:hAnsi="Malgun Gothic"/>
-          <w:lang w:val="en-US"/>
-        </w:rPr>
-      </w:pPr>
-      <w:r>
-        <w:rPr>
-          <w:rFonts w:ascii="Malgun Gothic" w:eastAsia="Malgun Gothic" w:hAnsi="Malgun Gothic"/>
-          <w:lang w:val="en-US"/>
-        </w:rPr>
-        <w:t xml:space="preserve">- </w:t>
-      </w:r>
-      <w:r>
-        <w:rPr>
-          <w:rFonts w:ascii="Malgun Gothic" w:eastAsia="Malgun Gothic" w:hAnsi="Malgun Gothic"/>
-          <w:lang w:val="en-US"/>
-        </w:rPr>
-        <w:t>DB</w:t>
-      </w:r>
-      <w:r>
-        <w:rPr>
-          <w:rFonts w:ascii="Malgun Gothic" w:eastAsia="Malgun Gothic" w:hAnsi="Malgun Gothic"/>
-          <w:lang w:val="en-US"/>
-        </w:rPr>
-        <w:t>: PostgreSQL</w:t>
-      </w:r>
-    </w:p>
-    <w:p>
-      <w:pPr>
-        <w:rPr>
-          <w:rFonts w:ascii="Malgun Gothic" w:eastAsia="Malgun Gothic" w:hAnsi="Malgun Gothic"/>
-          <w:lang w:val="en-US"/>
-        </w:rPr>
-      </w:pPr>
-    </w:p>
-    <w:p>
-      <w:pPr>
-        <w:rPr>
-          <w:rFonts w:ascii="Malgun Gothic" w:eastAsia="Malgun Gothic" w:hAnsi="Malgun Gothic"/>
-          <w:lang w:val="en-US"/>
-        </w:rPr>
-      </w:pPr>
-    </w:p>
-    <w:p>
-      <w:pPr>
-        <w:rPr>
-          <w:rFonts w:ascii="Malgun Gothic" w:eastAsia="Malgun Gothic" w:hAnsi="Malgun Gothic"/>
-          <w:b/>
-          <w:bCs/>
-          <w:lang w:val="en-US"/>
-        </w:rPr>
-      </w:pPr>
-      <w:r>
-        <w:rPr>
-          <w:rFonts w:ascii="Malgun Gothic" w:eastAsia="Malgun Gothic" w:hAnsi="Malgun Gothic"/>
-          <w:b/>
-          <w:bCs/>
-          <w:lang w:val="en-US"/>
-        </w:rPr>
-        <w:br w:type="page"/>
-      </w:r>
-    </w:p>
-    <w:p>
-      <w:pPr>
-        <w:jc w:val="center"/>
-        <w:rPr>
-          <w:rFonts w:ascii="Malgun Gothic" w:eastAsia="Malgun Gothic" w:hAnsi="Malgun Gothic"/>
-          <w:b/>
-          <w:bCs/>
-        </w:rPr>
-      </w:pPr>
-      <w:r>
-        <w:rPr>
-          <w:rFonts w:ascii="Malgun Gothic" w:eastAsia="Malgun Gothic" w:hAnsi="Malgun Gothic"/>
-          <w:b/>
-          <w:bCs/>
-          <w:lang w:val="en-US"/>
-        </w:rPr>
-        <w:lastRenderedPageBreak/>
-        <w:t>6</w:t>
-      </w:r>
-      <w:r>
-        <w:rPr>
-          <w:rFonts w:ascii="Malgun Gothic" w:eastAsia="Malgun Gothic" w:hAnsi="Malgun Gothic"/>
-          <w:b/>
-          <w:bCs/>
-          <w:lang w:val="en-US"/>
-        </w:rPr>
-        <w:t xml:space="preserve">. </w:t>
-      </w:r>
-      <w:r>
-        <w:rPr>
-          <w:rFonts w:ascii="Malgun Gothic" w:eastAsia="Malgun Gothic" w:hAnsi="Malgun Gothic"/>
-          <w:b/>
-          <w:bCs/>
-          <w:lang w:val="en-US"/>
-        </w:rPr>
-        <w:t xml:space="preserve">Data </w:t>
-      </w:r>
-      <w:r>
-        <w:rPr>
-          <w:rFonts w:ascii="Malgun Gothic" w:eastAsia="Malgun Gothic" w:hAnsi="Malgun Gothic"/>
-          <w:b/>
-          <w:bCs/>
-        </w:rPr>
-        <w:t>Aanalysis</w:t>
-      </w:r>
-      <w:r>
-        <w:rPr>
-          <w:rFonts w:ascii="Malgun Gothic" w:eastAsia="Malgun Gothic" w:hAnsi="Malgun Gothic"/>
-          <w:b/>
-          <w:bCs/>
-        </w:rPr>
-        <w:br w:type="page"/>
-      </w:r>
-    </w:p>
-    <w:p>
-      <w:pPr>
-        <w:rPr>
-          <w:rFonts w:ascii="Malgun Gothic" w:eastAsia="Malgun Gothic" w:hAnsi="Malgun Gothic"/>
-          <w:b/>
-          <w:bCs/>
-        </w:rPr>
-      </w:pPr>
-    </w:p>
-    <w:p>
-      <w:pPr>
-        <w:rPr>
-          <w:rFonts w:ascii="Malgun Gothic" w:eastAsia="Malgun Gothic" w:hAnsi="Malgun Gothic"/>
-        </w:rPr>
-      </w:pPr>
-    </w:p>
-    <w:p>
-      <w:pPr>
-        <w:rPr>
-          <w:rFonts w:ascii="Malgun Gothic" w:eastAsia="Malgun Gothic" w:hAnsi="Malgun Gothic"/>
-          <w:b/>
-          <w:bCs/>
-        </w:rPr>
-      </w:pPr>
+        <w:t>Open</w:t>
+      </w:r>
       <w:r>
         <w:rPr>
           <w:rFonts w:ascii="Malgun Gothic" w:eastAsia="Malgun Gothic" w:hAnsi="Malgun Gothic"/>

</xml_diff>

<commit_message>
research edit - 2.일자리 분산 방법
</commit_message>
<xml_diff>
--- a/프로젝트 보고서.docx
+++ b/프로젝트 보고서.docx
@@ -1587,16 +1587,36 @@
       <w:pPr>
         <w:rPr>
           <w:rFonts w:ascii="Malgun Gothic" w:eastAsia="Malgun Gothic" w:hAnsi="Malgun Gothic"/>
-          <w:lang w:val="en-US"/>
-        </w:rPr>
-      </w:pPr>
-      <w:r>
-        <w:rPr>
-          <w:rFonts w:ascii="Malgun Gothic" w:eastAsia="Malgun Gothic" w:hAnsi="Malgun Gothic" w:hint="eastAsia"/>
-          <w:b/>
-          <w:bCs/>
-          <w:lang w:val="en-US"/>
-        </w:rPr>
+          <w:b/>
+          <w:bCs/>
+          <w:lang w:val="en-US"/>
+        </w:rPr>
+      </w:pPr>
+      <w:r>
+        <w:rPr>
+          <w:rFonts w:ascii="Malgun Gothic" w:eastAsia="Malgun Gothic" w:hAnsi="Malgun Gothic"/>
+          <w:b/>
+          <w:bCs/>
+          <w:lang w:val="en-US"/>
+        </w:rPr>
+        <w:br w:type="page"/>
+      </w:r>
+    </w:p>
+    <w:p>
+      <w:pPr>
+        <w:rPr>
+          <w:rFonts w:ascii="Malgun Gothic" w:eastAsia="Malgun Gothic" w:hAnsi="Malgun Gothic"/>
+          <w:lang w:val="en-US"/>
+        </w:rPr>
+      </w:pPr>
+      <w:r>
+        <w:rPr>
+          <w:rFonts w:ascii="Malgun Gothic" w:eastAsia="Malgun Gothic" w:hAnsi="Malgun Gothic" w:hint="eastAsia"/>
+          <w:b/>
+          <w:bCs/>
+          <w:lang w:val="en-US"/>
+        </w:rPr>
+        <w:lastRenderedPageBreak/>
         <w:t xml:space="preserve">2. </w:t>
       </w:r>
       <w:r>
@@ -1664,16 +1684,44 @@
     <w:p>
       <w:pPr>
         <w:rPr>
-          <w:rFonts w:ascii="Malgun Gothic" w:eastAsia="Malgun Gothic" w:hAnsi="Malgun Gothic"/>
-          <w:lang w:val="en-US"/>
-        </w:rPr>
-      </w:pPr>
-      <w:r>
-        <w:rPr>
-          <w:rFonts w:ascii="Malgun Gothic" w:eastAsia="Malgun Gothic" w:hAnsi="Malgun Gothic" w:hint="eastAsia"/>
-          <w:lang w:val="en-US"/>
-        </w:rPr>
-        <w:t>지역에 인구가 집중 되는 요인으로 크게 생산성과 쾌적도를 꼽을 수 있다.</w:t>
+          <w:rFonts w:ascii="Malgun Gothic" w:eastAsia="Malgun Gothic" w:hAnsi="Malgun Gothic" w:hint="eastAsia"/>
+          <w:lang w:val="en-US"/>
+        </w:rPr>
+      </w:pPr>
+      <w:r>
+        <w:rPr>
+          <w:rFonts w:ascii="Malgun Gothic" w:eastAsia="Malgun Gothic" w:hAnsi="Malgun Gothic" w:hint="eastAsia"/>
+          <w:lang w:val="en-US"/>
+        </w:rPr>
+        <w:t>지역에 인구가 집중 되는 요인으로 크게 생산성</w:t>
+      </w:r>
+      <w:r>
+        <w:rPr>
+          <w:rFonts w:ascii="Malgun Gothic" w:eastAsia="Malgun Gothic" w:hAnsi="Malgun Gothic" w:hint="eastAsia"/>
+          <w:lang w:val="en-US"/>
+        </w:rPr>
+        <w:t>/</w:t>
+      </w:r>
+      <w:r>
+        <w:rPr>
+          <w:rFonts w:ascii="Malgun Gothic" w:eastAsia="Malgun Gothic" w:hAnsi="Malgun Gothic" w:hint="eastAsia"/>
+          <w:lang w:val="en-US"/>
+        </w:rPr>
+        <w:t>쾌적도</w:t>
+      </w:r>
+      <w:r>
+        <w:rPr>
+          <w:rFonts w:ascii="Malgun Gothic" w:eastAsia="Malgun Gothic" w:hAnsi="Malgun Gothic" w:hint="eastAsia"/>
+          <w:lang w:val="en-US"/>
+        </w:rPr>
+        <w:t>/인구수용비용을</w:t>
+      </w:r>
+      <w:r>
+        <w:rPr>
+          <w:rFonts w:ascii="Malgun Gothic" w:eastAsia="Malgun Gothic" w:hAnsi="Malgun Gothic" w:hint="eastAsia"/>
+          <w:lang w:val="en-US"/>
+        </w:rPr>
+        <w:t xml:space="preserve"> 꼽을 수 있다.</w:t>
       </w:r>
       <w:r>
         <w:rPr>
@@ -1687,14 +1735,346 @@
           <w:rFonts w:ascii="Malgun Gothic" w:eastAsia="Malgun Gothic" w:hAnsi="Malgun Gothic" w:hint="eastAsia"/>
           <w:lang w:val="en-US"/>
         </w:rPr>
+        <w:t xml:space="preserve"> 이에 대한 분석과 실제 수도권/비수도권의 인구 격차의 증감률을 확인하여, 실제 어떤 점을 개선해야 하는지 살펴보겠다.</w:t>
+      </w:r>
+    </w:p>
+    <w:p>
+      <w:pPr>
+        <w:rPr>
+          <w:rFonts w:ascii="Malgun Gothic" w:eastAsia="Malgun Gothic" w:hAnsi="Malgun Gothic" w:hint="eastAsia"/>
+          <w:lang w:val="en-US"/>
+        </w:rPr>
+      </w:pPr>
+      <w:r>
+        <w:rPr>
+          <w:rFonts w:ascii="Malgun Gothic" w:eastAsia="Malgun Gothic" w:hAnsi="Malgun Gothic" w:hint="eastAsia"/>
+          <w:i/>
+          <w:iCs/>
+          <w:lang w:val="en-US"/>
+        </w:rPr>
+        <w:t xml:space="preserve">이에 대한 </w:t>
+      </w:r>
+      <w:r>
+        <w:rPr>
+          <w:rFonts w:ascii="Malgun Gothic" w:eastAsia="Malgun Gothic" w:hAnsi="Malgun Gothic" w:hint="eastAsia"/>
+          <w:i/>
+          <w:iCs/>
+          <w:lang w:val="en-US"/>
+        </w:rPr>
+        <w:t>한국 수도권/비수도권</w:t>
+      </w:r>
+      <w:r>
+        <w:rPr>
+          <w:rFonts w:ascii="Malgun Gothic" w:eastAsia="Malgun Gothic" w:hAnsi="Malgun Gothic" w:hint="eastAsia"/>
+          <w:i/>
+          <w:iCs/>
+          <w:lang w:val="en-US"/>
+        </w:rPr>
+        <w:t>의 2005~2019년 간의</w:t>
+      </w:r>
+      <w:r>
+        <w:rPr>
+          <w:rFonts w:ascii="Malgun Gothic" w:eastAsia="Malgun Gothic" w:hAnsi="Malgun Gothic" w:hint="eastAsia"/>
+          <w:i/>
+          <w:iCs/>
+          <w:lang w:val="en-US"/>
+        </w:rPr>
+        <w:t xml:space="preserve"> 조사 결과는 다음과 같다</w:t>
+      </w:r>
+      <w:r>
+        <w:rPr>
+          <w:rFonts w:ascii="Malgun Gothic" w:eastAsia="Malgun Gothic" w:hAnsi="Malgun Gothic" w:hint="eastAsia"/>
+          <w:lang w:val="en-US"/>
+        </w:rPr>
+        <w:t>.</w:t>
+      </w:r>
+    </w:p>
+    <w:p>
+      <w:pPr>
+        <w:rPr>
+          <w:rFonts w:ascii="Malgun Gothic" w:eastAsia="Malgun Gothic" w:hAnsi="Malgun Gothic" w:hint="eastAsia"/>
+          <w:lang w:val="en-US"/>
+        </w:rPr>
+      </w:pPr>
+      <w:r>
+        <w:rPr>
+          <w:rFonts w:ascii="Malgun Gothic" w:eastAsia="Malgun Gothic" w:hAnsi="Malgun Gothic" w:hint="eastAsia"/>
+          <w:lang w:val="en-US"/>
+        </w:rPr>
+        <w:t xml:space="preserve">생산성: 수도권 - 20.0% 성장하여 약 120%, 비수도권 </w:t>
+      </w:r>
+      <w:r>
+        <w:rPr>
+          <w:rFonts w:ascii="Malgun Gothic" w:eastAsia="Malgun Gothic" w:hAnsi="Malgun Gothic" w:hint="eastAsia"/>
+          <w:lang w:val="en-US"/>
+        </w:rPr>
+        <w:t xml:space="preserve">- </w:t>
+      </w:r>
+      <w:r>
+        <w:rPr>
+          <w:rFonts w:ascii="Malgun Gothic" w:eastAsia="Malgun Gothic" w:hAnsi="Malgun Gothic" w:hint="eastAsia"/>
+          <w:lang w:val="en-US"/>
+        </w:rPr>
+        <w:t>12.1% 성장하여 약 110%</w:t>
+      </w:r>
+      <w:r>
+        <w:rPr>
+          <w:rFonts w:ascii="Malgun Gothic" w:eastAsia="Malgun Gothic" w:hAnsi="Malgun Gothic"/>
+          <w:lang w:val="en-US"/>
+        </w:rPr>
+        <w:br/>
+      </w:r>
+      <w:r>
+        <w:rPr>
+          <w:rFonts w:ascii="Malgun Gothic" w:eastAsia="Malgun Gothic" w:hAnsi="Malgun Gothic" w:hint="eastAsia"/>
+          <w:lang w:val="en-US"/>
+        </w:rPr>
+        <w:t xml:space="preserve">쾌적도: 수도권 </w:t>
+      </w:r>
+      <w:r>
+        <w:rPr>
+          <w:rFonts w:ascii="Malgun Gothic" w:eastAsia="Malgun Gothic" w:hAnsi="Malgun Gothic"/>
+          <w:lang w:val="en-US"/>
+        </w:rPr>
+        <w:t>–</w:t>
+      </w:r>
+      <w:r>
+        <w:rPr>
+          <w:rFonts w:ascii="Malgun Gothic" w:eastAsia="Malgun Gothic" w:hAnsi="Malgun Gothic" w:hint="eastAsia"/>
+          <w:lang w:val="en-US"/>
+        </w:rPr>
+        <w:t xml:space="preserve"> </w:t>
+      </w:r>
+      <w:r>
+        <w:rPr>
+          <w:rFonts w:ascii="Malgun Gothic" w:eastAsia="Malgun Gothic" w:hAnsi="Malgun Gothic" w:hint="eastAsia"/>
+          <w:lang w:val="en-US"/>
+        </w:rPr>
+        <w:t xml:space="preserve">1.6% </w:t>
+      </w:r>
+      <w:r>
+        <w:rPr>
+          <w:rFonts w:ascii="Malgun Gothic" w:eastAsia="Malgun Gothic" w:hAnsi="Malgun Gothic" w:hint="eastAsia"/>
+          <w:lang w:val="en-US"/>
+        </w:rPr>
+        <w:t>하락</w:t>
+      </w:r>
+      <w:r>
+        <w:rPr>
+          <w:rFonts w:ascii="Malgun Gothic" w:eastAsia="Malgun Gothic" w:hAnsi="Malgun Gothic" w:hint="eastAsia"/>
+          <w:lang w:val="en-US"/>
+        </w:rPr>
+        <w:t xml:space="preserve">하여 약 94%, 비수도권 </w:t>
+      </w:r>
+      <w:r>
+        <w:rPr>
+          <w:rFonts w:ascii="Malgun Gothic" w:eastAsia="Malgun Gothic" w:hAnsi="Malgun Gothic"/>
+          <w:lang w:val="en-US"/>
+        </w:rPr>
+        <w:t>–</w:t>
+      </w:r>
+      <w:r>
+        <w:rPr>
+          <w:rFonts w:ascii="Malgun Gothic" w:eastAsia="Malgun Gothic" w:hAnsi="Malgun Gothic" w:hint="eastAsia"/>
+          <w:lang w:val="en-US"/>
+        </w:rPr>
+        <w:t xml:space="preserve"> 2.0% 성장하여 약 107%</w:t>
+      </w:r>
+      <w:r>
+        <w:rPr>
+          <w:rFonts w:ascii="Malgun Gothic" w:eastAsia="Malgun Gothic" w:hAnsi="Malgun Gothic"/>
+          <w:lang w:val="en-US"/>
+        </w:rPr>
+        <w:br/>
+      </w:r>
+      <w:r>
+        <w:rPr>
+          <w:rFonts w:ascii="Malgun Gothic" w:eastAsia="Malgun Gothic" w:hAnsi="Malgun Gothic" w:hint="eastAsia"/>
+          <w:lang w:val="en-US"/>
+        </w:rPr>
+        <w:t xml:space="preserve">인구수용비용 : 수도권 </w:t>
+      </w:r>
+      <w:r>
+        <w:rPr>
+          <w:rFonts w:ascii="Malgun Gothic" w:eastAsia="Malgun Gothic" w:hAnsi="Malgun Gothic"/>
+          <w:lang w:val="en-US"/>
+        </w:rPr>
+        <w:t>–</w:t>
+      </w:r>
+      <w:r>
+        <w:rPr>
+          <w:rFonts w:ascii="Malgun Gothic" w:eastAsia="Malgun Gothic" w:hAnsi="Malgun Gothic" w:hint="eastAsia"/>
+          <w:lang w:val="en-US"/>
+        </w:rPr>
+        <w:t xml:space="preserve"> </w:t>
+      </w:r>
+      <w:r>
+        <w:rPr>
+          <w:rFonts w:ascii="Malgun Gothic" w:eastAsia="Malgun Gothic" w:hAnsi="Malgun Gothic" w:hint="eastAsia"/>
+          <w:lang w:val="en-US"/>
+        </w:rPr>
+        <w:t xml:space="preserve">7.8% 성장하여 약 69%, 비수도권 </w:t>
+      </w:r>
+      <w:r>
+        <w:rPr>
+          <w:rFonts w:ascii="Malgun Gothic" w:eastAsia="Malgun Gothic" w:hAnsi="Malgun Gothic"/>
+          <w:lang w:val="en-US"/>
+        </w:rPr>
+        <w:t>–</w:t>
+      </w:r>
+      <w:r>
+        <w:rPr>
+          <w:rFonts w:ascii="Malgun Gothic" w:eastAsia="Malgun Gothic" w:hAnsi="Malgun Gothic" w:hint="eastAsia"/>
+          <w:lang w:val="en-US"/>
+        </w:rPr>
+        <w:t xml:space="preserve"> 1.2% 하락하여 약 13</w:t>
+      </w:r>
+      <w:r>
+        <w:rPr>
+          <w:rFonts w:ascii="Malgun Gothic" w:eastAsia="Malgun Gothic" w:hAnsi="Malgun Gothic" w:hint="eastAsia"/>
+          <w:lang w:val="en-US"/>
+        </w:rPr>
+        <w:t>3</w:t>
+      </w:r>
+      <w:r>
+        <w:rPr>
+          <w:rFonts w:ascii="Malgun Gothic" w:eastAsia="Malgun Gothic" w:hAnsi="Malgun Gothic" w:hint="eastAsia"/>
+          <w:lang w:val="en-US"/>
+        </w:rPr>
+        <w:t xml:space="preserve"> %</w:t>
+      </w:r>
+    </w:p>
+    <w:p>
+      <w:pPr>
+        <w:rPr>
+          <w:rFonts w:ascii="Malgun Gothic" w:eastAsia="Malgun Gothic" w:hAnsi="Malgun Gothic"/>
+          <w:lang w:val="en-US"/>
+        </w:rPr>
+      </w:pPr>
+      <w:r>
+        <w:rPr>
+          <w:rFonts w:ascii="Malgun Gothic" w:eastAsia="Malgun Gothic" w:hAnsi="Malgun Gothic" w:hint="eastAsia"/>
+          <w:lang w:val="en-US"/>
+        </w:rPr>
+        <w:t>* 수치의 기준은 다음과 같다.</w:t>
+      </w:r>
+      <w:r>
+        <w:rPr>
+          <w:rFonts w:ascii="Malgun Gothic" w:eastAsia="Malgun Gothic" w:hAnsi="Malgun Gothic" w:hint="eastAsia"/>
+          <w:lang w:val="en-US"/>
+        </w:rPr>
+        <w:t xml:space="preserve"> (정량적/정성적 비용의 차이</w:t>
+      </w:r>
+      <w:r>
+        <w:rPr>
+          <w:rFonts w:ascii="Malgun Gothic" w:eastAsia="Malgun Gothic" w:hAnsi="Malgun Gothic" w:hint="eastAsia"/>
+          <w:lang w:val="en-US"/>
+        </w:rPr>
+        <w:t>에 따른 기준의 차이</w:t>
+      </w:r>
+      <w:r>
+        <w:rPr>
+          <w:rFonts w:ascii="Malgun Gothic" w:eastAsia="Malgun Gothic" w:hAnsi="Malgun Gothic" w:hint="eastAsia"/>
+          <w:lang w:val="en-US"/>
+        </w:rPr>
+        <w:t>라고 볼 수 있다.)</w:t>
+      </w:r>
+    </w:p>
+    <w:p>
+      <w:pPr>
+        <w:rPr>
+          <w:rFonts w:ascii="Malgun Gothic" w:eastAsia="Malgun Gothic" w:hAnsi="Malgun Gothic" w:hint="eastAsia"/>
+          <w:lang w:val="en-US"/>
+        </w:rPr>
+      </w:pPr>
+      <w:r>
+        <w:rPr>
+          <w:rFonts w:ascii="Malgun Gothic" w:eastAsia="Malgun Gothic" w:hAnsi="Malgun Gothic" w:hint="eastAsia"/>
+          <w:lang w:val="en-US"/>
+        </w:rPr>
+        <w:t>생산성/인구수용비용: 2005년 전국 평균을 100으로 둔 상대적 수치</w:t>
+      </w:r>
+      <w:r>
+        <w:rPr>
+          <w:rFonts w:ascii="Malgun Gothic" w:eastAsia="Malgun Gothic" w:hAnsi="Malgun Gothic"/>
+          <w:lang w:val="en-US"/>
+        </w:rPr>
+        <w:br/>
+      </w:r>
+      <w:r>
+        <w:rPr>
+          <w:rFonts w:ascii="Malgun Gothic" w:eastAsia="Malgun Gothic" w:hAnsi="Malgun Gothic" w:hint="eastAsia"/>
+          <w:lang w:val="en-US"/>
+        </w:rPr>
+        <w:t xml:space="preserve">쾌적도: 각 </w:t>
+      </w:r>
+      <w:r>
+        <w:rPr>
+          <w:rFonts w:ascii="Malgun Gothic" w:eastAsia="Malgun Gothic" w:hAnsi="Malgun Gothic" w:hint="eastAsia"/>
+          <w:lang w:val="en-US"/>
+        </w:rPr>
+        <w:t>연도 전국 평균을 100으로 둔 상대적 수치</w:t>
+      </w:r>
+    </w:p>
+    <w:p>
+      <w:pPr>
+        <w:rPr>
+          <w:rFonts w:ascii="Malgun Gothic" w:eastAsia="Malgun Gothic" w:hAnsi="Malgun Gothic" w:hint="eastAsia"/>
+          <w:i/>
+          <w:iCs/>
+          <w:lang w:val="en-US"/>
+        </w:rPr>
+      </w:pPr>
+      <w:r>
+        <w:rPr>
+          <w:rFonts w:ascii="Malgun Gothic" w:eastAsia="Malgun Gothic" w:hAnsi="Malgun Gothic" w:hint="eastAsia"/>
+          <w:i/>
+          <w:iCs/>
+          <w:lang w:val="en-US"/>
+        </w:rPr>
+        <w:t xml:space="preserve">다음으로, </w:t>
+      </w:r>
+      <w:r>
+        <w:rPr>
+          <w:rFonts w:ascii="Malgun Gothic" w:eastAsia="Malgun Gothic" w:hAnsi="Malgun Gothic" w:hint="eastAsia"/>
+          <w:i/>
+          <w:iCs/>
+          <w:lang w:val="en-US"/>
+        </w:rPr>
         <w:t>수도권과 비수도권의</w:t>
       </w:r>
       <w:r>
         <w:rPr>
           <w:rFonts w:ascii="Malgun Gothic" w:eastAsia="Malgun Gothic" w:hAnsi="Malgun Gothic" w:hint="eastAsia"/>
-          <w:lang w:val="en-US"/>
-        </w:rPr>
-        <w:t xml:space="preserve"> 인구 격차 확인</w:t>
+          <w:i/>
+          <w:iCs/>
+          <w:lang w:val="en-US"/>
+        </w:rPr>
+        <w:t xml:space="preserve"> 인구 격차 </w:t>
+      </w:r>
+      <w:r>
+        <w:rPr>
+          <w:rFonts w:ascii="Malgun Gothic" w:eastAsia="Malgun Gothic" w:hAnsi="Malgun Gothic" w:hint="eastAsia"/>
+          <w:i/>
+          <w:iCs/>
+          <w:lang w:val="en-US"/>
+        </w:rPr>
+        <w:t>의 증감률은 다음과 같다.</w:t>
+      </w:r>
+    </w:p>
+    <w:p>
+      <w:pPr>
+        <w:rPr>
+          <w:rFonts w:ascii="Malgun Gothic" w:eastAsia="Malgun Gothic" w:hAnsi="Malgun Gothic" w:hint="eastAsia"/>
+          <w:lang w:val="en-US"/>
+        </w:rPr>
+      </w:pPr>
+      <w:r>
+        <w:rPr>
+          <w:rFonts w:ascii="Malgun Gothic" w:eastAsia="Malgun Gothic" w:hAnsi="Malgun Gothic" w:hint="eastAsia"/>
+          <w:lang w:val="en-US"/>
+        </w:rPr>
+        <w:t>수도권/비수도권 자료</w:t>
       </w:r>
     </w:p>
     <w:p>
@@ -1743,10 +2123,39 @@
       </w:r>
       <w:r>
         <w:rPr>
+          <w:rFonts w:ascii="Malgun Gothic" w:eastAsia="Malgun Gothic" w:hAnsi="Malgun Gothic" w:hint="eastAsia"/>
+          <w:lang w:val="en-US"/>
+        </w:rPr>
+        <w:t xml:space="preserve">어떤 산업이 </w:t>
+      </w:r>
+      <w:r>
+        <w:rPr>
+          <w:rFonts w:ascii="Malgun Gothic" w:eastAsia="Malgun Gothic" w:hAnsi="Malgun Gothic" w:hint="eastAsia"/>
+          <w:lang w:val="en-US"/>
+        </w:rPr>
+        <w:t xml:space="preserve">인구를 부르는가? </w:t>
+      </w:r>
+      <w:r>
+        <w:rPr>
           <w:rFonts w:ascii="Malgun Gothic" w:eastAsia="Malgun Gothic" w:hAnsi="Malgun Gothic"/>
           <w:lang w:val="en-US"/>
         </w:rPr>
         <w:t>지식 산업의 필요한 인프라 / 제조업</w:t>
+      </w:r>
+    </w:p>
+    <w:p>
+      <w:pPr>
+        <w:rPr>
+          <w:rFonts w:ascii="Malgun Gothic" w:eastAsia="Malgun Gothic" w:hAnsi="Malgun Gothic"/>
+          <w:lang w:val="en-US"/>
+        </w:rPr>
+      </w:pPr>
+      <w:r>
+        <w:rPr>
+          <w:rFonts w:ascii="Malgun Gothic" w:eastAsia="Malgun Gothic" w:hAnsi="Malgun Gothic"/>
+          <w:lang w:val="en-US"/>
+        </w:rPr>
+        <w:br w:type="page"/>
       </w:r>
     </w:p>
     <w:p>

</xml_diff>

<commit_message>
research 일자리 분산 방법 edit - 2
</commit_message>
<xml_diff>
--- a/프로젝트 보고서.docx
+++ b/프로젝트 보고서.docx
@@ -2075,7 +2075,6 @@
         </w:rPr>
         <w:t xml:space="preserve">다음으로, </w:t>
       </w:r>
-      <w:proofErr w:type="spellStart"/>
       <w:r>
         <w:rPr>
           <w:rFonts w:ascii="Malgun Gothic" w:eastAsia="Malgun Gothic" w:hAnsi="Malgun Gothic" w:hint="eastAsia"/>
@@ -2094,7 +2093,6 @@
         </w:rPr>
         <w:t>/</w:t>
       </w:r>
-      <w:proofErr w:type="spellEnd"/>
       <w:r>
         <w:rPr>
           <w:rFonts w:ascii="Malgun Gothic" w:eastAsia="Malgun Gothic" w:hAnsi="Malgun Gothic" w:hint="eastAsia"/>
@@ -2133,26 +2131,293 @@
       <w:r>
         <w:rPr>
           <w:rFonts w:ascii="Malgun Gothic" w:eastAsia="Malgun Gothic" w:hAnsi="Malgun Gothic" w:hint="eastAsia"/>
-          <w:lang w:val="en-US"/>
-        </w:rPr>
-        <w:t>수도권/비수도권 자료</w:t>
-      </w:r>
-    </w:p>
-    <w:p>
-      <w:pPr>
-        <w:rPr>
-          <w:rFonts w:ascii="Malgun Gothic" w:eastAsia="Malgun Gothic" w:hAnsi="Malgun Gothic"/>
-          <w:lang w:val="en-US"/>
-        </w:rPr>
-      </w:pPr>
-    </w:p>
-    <w:p>
-      <w:pPr>
-        <w:rPr>
-          <w:rFonts w:ascii="Malgun Gothic" w:eastAsia="Malgun Gothic" w:hAnsi="Malgun Gothic"/>
-          <w:lang w:val="en-US"/>
-        </w:rPr>
-      </w:pPr>
+          <w:noProof/>
+          <w:lang w:val="ko-KR"/>
+        </w:rPr>
+        <w:drawing>
+          <wp:inline distT="0" distB="0" distL="0" distR="0" wp14:anchorId="52B8FBD6" wp14:editId="78321FED">
+            <wp:extent cx="6858000" cy="3990340"/>
+            <wp:effectExtent l="0" t="0" r="0" b="0"/>
+            <wp:docPr id="1175778772" name="Picture 1" descr="A graph with a red line and blue line&#10;&#10;Description automatically generated"/>
+            <wp:cNvGraphicFramePr>
+              <a:graphicFrameLocks xmlns:a="http://schemas.openxmlformats.org/drawingml/2006/main" noChangeAspect="1"/>
+            </wp:cNvGraphicFramePr>
+            <a:graphic xmlns:a="http://schemas.openxmlformats.org/drawingml/2006/main">
+              <a:graphicData uri="http://schemas.openxmlformats.org/drawingml/2006/picture">
+                <pic:pic xmlns:pic="http://schemas.openxmlformats.org/drawingml/2006/picture">
+                  <pic:nvPicPr>
+                    <pic:cNvPr id="1175778772" name="Picture 1" descr="A graph with a red line and blue line&#10;&#10;Description automatically generated"/>
+                    <pic:cNvPicPr/>
+                  </pic:nvPicPr>
+                  <pic:blipFill>
+                    <a:blip r:embed="rId6" cstate="print">
+                      <a:extLst>
+                        <a:ext uri="{28A0092B-C50C-407E-A947-70E740481C1C}">
+                          <a14:useLocalDpi xmlns:a14="http://schemas.microsoft.com/office/drawing/2010/main" val="0"/>
+                        </a:ext>
+                      </a:extLst>
+                    </a:blip>
+                    <a:stretch>
+                      <a:fillRect/>
+                    </a:stretch>
+                  </pic:blipFill>
+                  <pic:spPr>
+                    <a:xfrm>
+                      <a:off x="0" y="0"/>
+                      <a:ext cx="6858000" cy="3990340"/>
+                    </a:xfrm>
+                    <a:prstGeom prst="rect">
+                      <a:avLst/>
+                    </a:prstGeom>
+                  </pic:spPr>
+                </pic:pic>
+              </a:graphicData>
+            </a:graphic>
+          </wp:inline>
+        </w:drawing>
+      </w:r>
+    </w:p>
+    <w:p>
+      <w:pPr>
+        <w:rPr>
+          <w:rFonts w:ascii="Malgun Gothic" w:eastAsia="Malgun Gothic" w:hAnsi="Malgun Gothic"/>
+          <w:lang w:val="en-US"/>
+        </w:rPr>
+      </w:pPr>
+    </w:p>
+    <w:p>
+      <w:pPr>
+        <w:rPr>
+          <w:rFonts w:ascii="Malgun Gothic" w:eastAsia="Malgun Gothic" w:hAnsi="Malgun Gothic"/>
+          <w:lang w:val="en-US"/>
+        </w:rPr>
+      </w:pPr>
+    </w:p>
+    <w:p>
+      <w:pPr>
+        <w:rPr>
+          <w:rFonts w:ascii="Malgun Gothic" w:eastAsia="Malgun Gothic" w:hAnsi="Malgun Gothic"/>
+          <w:lang w:val="en-US"/>
+        </w:rPr>
+      </w:pPr>
+    </w:p>
+    <w:p>
+      <w:pPr>
+        <w:rPr>
+          <w:rFonts w:ascii="Malgun Gothic" w:eastAsia="Malgun Gothic" w:hAnsi="Malgun Gothic"/>
+          <w:lang w:val="en-US"/>
+        </w:rPr>
+      </w:pPr>
+    </w:p>
+    <w:p>
+      <w:pPr>
+        <w:rPr>
+          <w:rFonts w:ascii="Malgun Gothic" w:eastAsia="Malgun Gothic" w:hAnsi="Malgun Gothic"/>
+          <w:lang w:val="en-US"/>
+        </w:rPr>
+      </w:pPr>
+    </w:p>
+    <w:p>
+      <w:pPr>
+        <w:rPr>
+          <w:rFonts w:ascii="Malgun Gothic" w:eastAsia="Malgun Gothic" w:hAnsi="Malgun Gothic"/>
+          <w:lang w:val="en-US"/>
+        </w:rPr>
+      </w:pPr>
+    </w:p>
+    <w:p>
+      <w:pPr>
+        <w:rPr>
+          <w:rFonts w:ascii="Malgun Gothic" w:eastAsia="Malgun Gothic" w:hAnsi="Malgun Gothic" w:hint="eastAsia"/>
+          <w:lang w:val="en-US"/>
+        </w:rPr>
+      </w:pPr>
+      <w:r>
+        <w:rPr>
+          <w:rFonts w:ascii="Malgun Gothic" w:eastAsia="Malgun Gothic" w:hAnsi="Malgun Gothic" w:hint="eastAsia"/>
+          <w:lang w:val="en-US"/>
+        </w:rPr>
+        <w:lastRenderedPageBreak/>
+        <w:t xml:space="preserve">또한, </w:t>
+      </w:r>
+      <w:r>
+        <w:rPr>
+          <w:rFonts w:ascii="Malgun Gothic" w:eastAsia="Malgun Gothic" w:hAnsi="Malgun Gothic" w:hint="eastAsia"/>
+          <w:i/>
+          <w:iCs/>
+          <w:lang w:val="en-US"/>
+        </w:rPr>
+        <w:t>인구 증감률과 인구 증감요인의 상관관계</w:t>
+      </w:r>
+      <w:r>
+        <w:rPr>
+          <w:rFonts w:ascii="Malgun Gothic" w:eastAsia="Malgun Gothic" w:hAnsi="Malgun Gothic" w:hint="eastAsia"/>
+          <w:i/>
+          <w:iCs/>
+          <w:lang w:val="en-US"/>
+        </w:rPr>
+        <w:t xml:space="preserve"> </w:t>
+      </w:r>
+      <w:proofErr w:type="spellStart"/>
+      <w:r>
+        <w:rPr>
+          <w:rFonts w:ascii="Malgun Gothic" w:eastAsia="Malgun Gothic" w:hAnsi="Malgun Gothic" w:hint="eastAsia"/>
+          <w:i/>
+          <w:iCs/>
+          <w:lang w:val="en-US"/>
+        </w:rPr>
+        <w:t>히트맵은</w:t>
+      </w:r>
+      <w:proofErr w:type="spellEnd"/>
+      <w:r>
+        <w:rPr>
+          <w:rFonts w:ascii="Malgun Gothic" w:eastAsia="Malgun Gothic" w:hAnsi="Malgun Gothic" w:hint="eastAsia"/>
+          <w:i/>
+          <w:iCs/>
+          <w:lang w:val="en-US"/>
+        </w:rPr>
+        <w:t xml:space="preserve"> 다음과 같다.</w:t>
+      </w:r>
+    </w:p>
+    <w:p>
+      <w:pPr>
+        <w:rPr>
+          <w:rFonts w:ascii="Malgun Gothic" w:eastAsia="Malgun Gothic" w:hAnsi="Malgun Gothic"/>
+          <w:lang w:val="en-US"/>
+        </w:rPr>
+      </w:pPr>
+      <w:r>
+        <w:rPr>
+          <w:rFonts w:ascii="Malgun Gothic" w:eastAsia="Malgun Gothic" w:hAnsi="Malgun Gothic"/>
+          <w:noProof/>
+          <w:lang w:val="en-US"/>
+        </w:rPr>
+        <w:drawing>
+          <wp:inline distT="0" distB="0" distL="0" distR="0" wp14:anchorId="3DB0E738" wp14:editId="085A7167">
+            <wp:extent cx="6858000" cy="5636260"/>
+            <wp:effectExtent l="0" t="0" r="0" b="2540"/>
+            <wp:docPr id="1246298374" name="Picture 2" descr="A screenshot of a graph&#10;&#10;Description automatically generated"/>
+            <wp:cNvGraphicFramePr>
+              <a:graphicFrameLocks xmlns:a="http://schemas.openxmlformats.org/drawingml/2006/main" noChangeAspect="1"/>
+            </wp:cNvGraphicFramePr>
+            <a:graphic xmlns:a="http://schemas.openxmlformats.org/drawingml/2006/main">
+              <a:graphicData uri="http://schemas.openxmlformats.org/drawingml/2006/picture">
+                <pic:pic xmlns:pic="http://schemas.openxmlformats.org/drawingml/2006/picture">
+                  <pic:nvPicPr>
+                    <pic:cNvPr id="1246298374" name="Picture 2" descr="A screenshot of a graph&#10;&#10;Description automatically generated"/>
+                    <pic:cNvPicPr/>
+                  </pic:nvPicPr>
+                  <pic:blipFill>
+                    <a:blip r:embed="rId7">
+                      <a:extLst>
+                        <a:ext uri="{28A0092B-C50C-407E-A947-70E740481C1C}">
+                          <a14:useLocalDpi xmlns:a14="http://schemas.microsoft.com/office/drawing/2010/main" val="0"/>
+                        </a:ext>
+                      </a:extLst>
+                    </a:blip>
+                    <a:stretch>
+                      <a:fillRect/>
+                    </a:stretch>
+                  </pic:blipFill>
+                  <pic:spPr>
+                    <a:xfrm>
+                      <a:off x="0" y="0"/>
+                      <a:ext cx="6858000" cy="5636260"/>
+                    </a:xfrm>
+                    <a:prstGeom prst="rect">
+                      <a:avLst/>
+                    </a:prstGeom>
+                  </pic:spPr>
+                </pic:pic>
+              </a:graphicData>
+            </a:graphic>
+          </wp:inline>
+        </w:drawing>
+      </w:r>
+    </w:p>
+    <w:p>
+      <w:pPr>
+        <w:rPr>
+          <w:rFonts w:ascii="Malgun Gothic" w:eastAsia="Malgun Gothic" w:hAnsi="Malgun Gothic"/>
+          <w:lang w:val="en-US"/>
+        </w:rPr>
+      </w:pPr>
+      <w:r>
+        <w:rPr>
+          <w:rFonts w:ascii="Malgun Gothic" w:eastAsia="Malgun Gothic" w:hAnsi="Malgun Gothic" w:hint="eastAsia"/>
+          <w:lang w:val="en-US"/>
+        </w:rPr>
+        <w:t>인구 비율 상승의 긍정적인 영향을 끼치는 나머지 요인인 쾌적도/인구수용비용이 (-)의 결과가 나타남에도 불구하고,</w:t>
+      </w:r>
+      <w:r>
+        <w:rPr>
+          <w:rFonts w:ascii="Malgun Gothic" w:eastAsia="Malgun Gothic" w:hAnsi="Malgun Gothic" w:hint="eastAsia"/>
+          <w:lang w:val="en-US"/>
+        </w:rPr>
+        <w:t xml:space="preserve"> </w:t>
+      </w:r>
+      <w:r>
+        <w:rPr>
+          <w:rFonts w:ascii="Malgun Gothic" w:eastAsia="Malgun Gothic" w:hAnsi="Malgun Gothic" w:hint="eastAsia"/>
+          <w:lang w:val="en-US"/>
+        </w:rPr>
+        <w:t>33%의 상관관계를 보이는 생산성이 인구 비율 상승의 가장 밀접한 관계가 있다고 판단된다.</w:t>
+      </w:r>
+    </w:p>
+    <w:p>
+      <w:pPr>
+        <w:rPr>
+          <w:rFonts w:ascii="Malgun Gothic" w:eastAsia="Malgun Gothic" w:hAnsi="Malgun Gothic"/>
+          <w:lang w:val="en-US"/>
+        </w:rPr>
+      </w:pPr>
+      <w:r>
+        <w:rPr>
+          <w:rFonts w:ascii="Malgun Gothic" w:eastAsia="Malgun Gothic" w:hAnsi="Malgun Gothic" w:hint="eastAsia"/>
+          <w:lang w:val="en-US"/>
+        </w:rPr>
+        <w:t>생산성은 일자리의 질(임금, 일자리의 수)과 관련되어 있으므로, 비수도권의 생산성을 높일 수 있는 방안에 대해 연구할 필요가 있다.</w:t>
+      </w:r>
+    </w:p>
+    <w:p>
+      <w:pPr>
+        <w:rPr>
+          <w:rFonts w:ascii="Malgun Gothic" w:eastAsia="Malgun Gothic" w:hAnsi="Malgun Gothic"/>
+          <w:lang w:val="en-US"/>
+        </w:rPr>
+      </w:pPr>
+    </w:p>
+    <w:p>
+      <w:pPr>
+        <w:rPr>
+          <w:rFonts w:ascii="Malgun Gothic" w:eastAsia="Malgun Gothic" w:hAnsi="Malgun Gothic"/>
+          <w:lang w:val="en-US"/>
+        </w:rPr>
+      </w:pPr>
+    </w:p>
+    <w:p>
+      <w:pPr>
+        <w:rPr>
+          <w:rFonts w:ascii="Malgun Gothic" w:eastAsia="Malgun Gothic" w:hAnsi="Malgun Gothic"/>
+          <w:lang w:val="en-US"/>
+        </w:rPr>
+      </w:pPr>
+    </w:p>
+    <w:p>
+      <w:pPr>
+        <w:rPr>
+          <w:rFonts w:ascii="Malgun Gothic" w:eastAsia="Malgun Gothic" w:hAnsi="Malgun Gothic" w:hint="eastAsia"/>
+          <w:lang w:val="en-US"/>
+        </w:rPr>
+      </w:pPr>
+      <w:r>
+        <w:rPr>
+          <w:rFonts w:ascii="Malgun Gothic" w:eastAsia="Malgun Gothic" w:hAnsi="Malgun Gothic" w:hint="eastAsia"/>
+          <w:lang w:val="en-US"/>
+        </w:rPr>
+        <w:lastRenderedPageBreak/>
+        <w:t>이를 통해</w:t>
+      </w:r>
     </w:p>
     <w:p>
       <w:pPr>

</xml_diff>